<commit_message>
Desarrollo actividad Parte 1, guia 1.5
</commit_message>
<xml_diff>
--- a/Fase 1/Evidencias Grupales/1.5_GuiaEstudiante_Fase 1_Definicion Proyecto APT.docx
+++ b/Fase 1/Evidencias Grupales/1.5_GuiaEstudiante_Fase 1_Definicion Proyecto APT.docx
@@ -1,6 +1,6 @@
 
 <file path=word/document.xml><?xml version="1.0" encoding="utf-8"?>
-<w:document xmlns:wpc="http://schemas.microsoft.com/office/word/2010/wordprocessingCanvas" xmlns:cx="http://schemas.microsoft.com/office/drawing/2014/chartex" xmlns:mc="http://schemas.openxmlformats.org/markup-compatibility/2006" xmlns:o="urn:schemas-microsoft-com:office:office" xmlns:r="http://schemas.openxmlformats.org/officeDocument/2006/relationships" xmlns:m="http://schemas.openxmlformats.org/officeDocument/2006/math" xmlns:v="urn:schemas-microsoft-com:vml" xmlns:wp14="http://schemas.microsoft.com/office/word/2010/wordprocessingDrawing" xmlns:wp="http://schemas.openxmlformats.org/drawingml/2006/wordprocessingDrawing" xmlns:w10="urn:schemas-microsoft-com:office:word" xmlns:w="http://schemas.openxmlformats.org/wordprocessingml/2006/main" xmlns:w14="http://schemas.microsoft.com/office/word/2010/wordml" xmlns:w15="http://schemas.microsoft.com/office/word/2012/wordml" xmlns:w16se="http://schemas.microsoft.com/office/word/2015/wordml/symex" xmlns:wpg="http://schemas.microsoft.com/office/word/2010/wordprocessingGroup" xmlns:wpi="http://schemas.microsoft.com/office/word/2010/wordprocessingInk" xmlns:wne="http://schemas.microsoft.com/office/word/2006/wordml" xmlns:wps="http://schemas.microsoft.com/office/word/2010/wordprocessingShape" mc:Ignorable="w14 w15 w16se wp14">
+<w:document xmlns:wpc="http://schemas.microsoft.com/office/word/2010/wordprocessingCanvas" xmlns:cx="http://schemas.microsoft.com/office/drawing/2014/chartex" xmlns:cx1="http://schemas.microsoft.com/office/drawing/2015/9/8/chartex" xmlns:cx2="http://schemas.microsoft.com/office/drawing/2015/10/21/chartex" xmlns:cx3="http://schemas.microsoft.com/office/drawing/2016/5/9/chartex" xmlns:cx4="http://schemas.microsoft.com/office/drawing/2016/5/10/chartex" xmlns:cx5="http://schemas.microsoft.com/office/drawing/2016/5/11/chartex" xmlns:cx6="http://schemas.microsoft.com/office/drawing/2016/5/12/chartex" xmlns:cx7="http://schemas.microsoft.com/office/drawing/2016/5/13/chartex" xmlns:cx8="http://schemas.microsoft.com/office/drawing/2016/5/14/chartex" xmlns:mc="http://schemas.openxmlformats.org/markup-compatibility/2006" xmlns:aink="http://schemas.microsoft.com/office/drawing/2016/ink" xmlns:am3d="http://schemas.microsoft.com/office/drawing/2017/model3d" xmlns:o="urn:schemas-microsoft-com:office:office" xmlns:oel="http://schemas.microsoft.com/office/2019/extlst" xmlns:r="http://schemas.openxmlformats.org/officeDocument/2006/relationships" xmlns:m="http://schemas.openxmlformats.org/officeDocument/2006/math" xmlns:v="urn:schemas-microsoft-com:vml" xmlns:wp14="http://schemas.microsoft.com/office/word/2010/wordprocessingDrawing" xmlns:wp="http://schemas.openxmlformats.org/drawingml/2006/wordprocessingDrawing" xmlns:w10="urn:schemas-microsoft-com:office:word" xmlns:w="http://schemas.openxmlformats.org/wordprocessingml/2006/main" xmlns:w14="http://schemas.microsoft.com/office/word/2010/wordml" xmlns:w15="http://schemas.microsoft.com/office/word/2012/wordml" xmlns:w16cex="http://schemas.microsoft.com/office/word/2018/wordml/cex" xmlns:w16cid="http://schemas.microsoft.com/office/word/2016/wordml/cid" xmlns:w16="http://schemas.microsoft.com/office/word/2018/wordml" xmlns:w16du="http://schemas.microsoft.com/office/word/2023/wordml/word16du" xmlns:w16sdtdh="http://schemas.microsoft.com/office/word/2020/wordml/sdtdatahash" xmlns:w16sdtfl="http://schemas.microsoft.com/office/word/2024/wordml/sdtformatlock" xmlns:w16se="http://schemas.microsoft.com/office/word/2015/wordml/symex" xmlns:wpg="http://schemas.microsoft.com/office/word/2010/wordprocessingGroup" xmlns:wpi="http://schemas.microsoft.com/office/word/2010/wordprocessingInk" xmlns:wne="http://schemas.microsoft.com/office/word/2006/wordml" xmlns:wps="http://schemas.microsoft.com/office/word/2010/wordprocessingShape" mc:Ignorable="w14 w15 w16se w16cid w16 w16cex w16sdtdh w16sdtfl w16du wp14">
   <w:body>
     <w:p>
       <w:r>
@@ -156,6 +156,7 @@
                                 </w:rPr>
                                 <w:t xml:space="preserve">Asignatura </w:t>
                               </w:r>
+                              <w:proofErr w:type="spellStart"/>
                               <w:r>
                                 <w:rPr>
                                   <w:b/>
@@ -165,8 +166,7 @@
                                 </w:rPr>
                                 <w:t>Capstone</w:t>
                               </w:r>
-                              <w:bookmarkStart w:id="0" w:name="_GoBack"/>
-                              <w:bookmarkEnd w:id="0"/>
+                              <w:proofErr w:type="spellEnd"/>
                             </w:p>
                           </w:txbxContent>
                         </wps:txbx>
@@ -228,7 +228,7 @@
           </mc:Choice>
           <mc:Fallback>
             <w:pict>
-              <v:group w14:anchorId="2D7FCADB" id="Grupo 47" o:spid="_x0000_s1026" style="position:absolute;margin-left:-34.3pt;margin-top:2.65pt;width:518.15pt;height:117.05pt;z-index:251659264;mso-position-horizontal-relative:margin;mso-width-relative:margin" coordsize="59034,14868" o:gfxdata="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">
+              <v:group w14:anchorId="2D7FCADB" id="Grupo 47" o:spid="_x0000_s1026" style="position:absolute;margin-left:-34.3pt;margin-top:2.65pt;width:518.15pt;height:117.05pt;z-index:251659264;mso-position-horizontal-relative:margin;mso-width-relative:margin" coordsize="59034,14868" o:gfxdata="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">
                 <v:shapetype id="_x0000_t202" coordsize="21600,21600" o:spt="202" path="m,l,21600r21600,l21600,xe">
                   <v:stroke joinstyle="miter"/>
                   <v:path gradientshapeok="t" o:connecttype="rect"/>
@@ -331,6 +331,7 @@
                           </w:rPr>
                           <w:t xml:space="preserve">Asignatura </w:t>
                         </w:r>
+                        <w:proofErr w:type="spellStart"/>
                         <w:r>
                           <w:rPr>
                             <w:b/>
@@ -340,8 +341,7 @@
                           </w:rPr>
                           <w:t>Capstone</w:t>
                         </w:r>
-                        <w:bookmarkStart w:id="1" w:name="_GoBack"/>
-                        <w:bookmarkEnd w:id="1"/>
+                        <w:proofErr w:type="spellEnd"/>
                       </w:p>
                     </w:txbxContent>
                   </v:textbox>
@@ -560,6 +560,143 @@
                 <w:b/>
               </w:rPr>
             </w:pPr>
+            <w:r>
+              <w:rPr>
+                <w:b/>
+              </w:rPr>
+              <w:t>Diego Gallardo</w:t>
+            </w:r>
+          </w:p>
+          <w:tbl>
+            <w:tblPr>
+              <w:tblW w:w="0" w:type="auto"/>
+              <w:tblCellSpacing w:w="15" w:type="dxa"/>
+              <w:tblCellMar>
+                <w:top w:w="15" w:type="dxa"/>
+                <w:left w:w="15" w:type="dxa"/>
+                <w:bottom w:w="15" w:type="dxa"/>
+                <w:right w:w="15" w:type="dxa"/>
+              </w:tblCellMar>
+              <w:tblLook w:val="04A0" w:firstRow="1" w:lastRow="0" w:firstColumn="1" w:lastColumn="0" w:noHBand="0" w:noVBand="1"/>
+            </w:tblPr>
+            <w:tblGrid>
+              <w:gridCol w:w="1675"/>
+            </w:tblGrid>
+            <w:tr>
+              <w:trPr>
+                <w:tblCellSpacing w:w="15" w:type="dxa"/>
+              </w:trPr>
+              <w:tc>
+                <w:tcPr>
+                  <w:tcW w:w="0" w:type="auto"/>
+                  <w:vAlign w:val="center"/>
+                  <w:hideMark/>
+                </w:tcPr>
+                <w:p>
+                  <w:pPr>
+                    <w:rPr>
+                      <w:b/>
+                    </w:rPr>
+                  </w:pPr>
+                  <w:r>
+                    <w:rPr>
+                      <w:b/>
+                    </w:rPr>
+                    <w:t xml:space="preserve">Bairon </w:t>
+                  </w:r>
+                  <w:proofErr w:type="spellStart"/>
+                  <w:r>
+                    <w:rPr>
+                      <w:b/>
+                    </w:rPr>
+                    <w:t>Henriquez</w:t>
+                  </w:r>
+                  <w:proofErr w:type="spellEnd"/>
+                </w:p>
+              </w:tc>
+            </w:tr>
+          </w:tbl>
+          <w:p>
+            <w:pPr>
+              <w:rPr>
+                <w:b/>
+                <w:vanish/>
+              </w:rPr>
+            </w:pPr>
+          </w:p>
+          <w:tbl>
+            <w:tblPr>
+              <w:tblW w:w="0" w:type="auto"/>
+              <w:tblCellSpacing w:w="15" w:type="dxa"/>
+              <w:tblCellMar>
+                <w:top w:w="15" w:type="dxa"/>
+                <w:left w:w="15" w:type="dxa"/>
+                <w:bottom w:w="15" w:type="dxa"/>
+                <w:right w:w="15" w:type="dxa"/>
+              </w:tblCellMar>
+              <w:tblLook w:val="04A0" w:firstRow="1" w:lastRow="0" w:firstColumn="1" w:lastColumn="0" w:noHBand="0" w:noVBand="1"/>
+            </w:tblPr>
+            <w:tblGrid>
+              <w:gridCol w:w="926"/>
+              <w:gridCol w:w="900"/>
+            </w:tblGrid>
+            <w:tr>
+              <w:trPr>
+                <w:tblCellSpacing w:w="15" w:type="dxa"/>
+              </w:trPr>
+              <w:tc>
+                <w:tcPr>
+                  <w:tcW w:w="0" w:type="auto"/>
+                  <w:vAlign w:val="center"/>
+                  <w:hideMark/>
+                </w:tcPr>
+                <w:p>
+                  <w:pPr>
+                    <w:rPr>
+                      <w:b/>
+                    </w:rPr>
+                  </w:pPr>
+                  <w:r>
+                    <w:rPr>
+                      <w:b/>
+                    </w:rPr>
+                    <w:t>Francisco</w:t>
+                  </w:r>
+                </w:p>
+              </w:tc>
+              <w:tc>
+                <w:tcPr>
+                  <w:tcW w:w="0" w:type="auto"/>
+                  <w:vAlign w:val="center"/>
+                </w:tcPr>
+                <w:p>
+                  <w:pPr>
+                    <w:rPr>
+                      <w:b/>
+                    </w:rPr>
+                  </w:pPr>
+                  <w:r>
+                    <w:rPr>
+                      <w:b/>
+                    </w:rPr>
+                    <w:t>González</w:t>
+                  </w:r>
+                </w:p>
+              </w:tc>
+            </w:tr>
+          </w:tbl>
+          <w:p>
+            <w:pPr>
+              <w:rPr>
+                <w:b/>
+              </w:rPr>
+            </w:pPr>
+            <w:r>
+              <w:rPr>
+                <w:b/>
+              </w:rPr>
+              <w:t xml:space="preserve"> </w:t>
+            </w:r>
           </w:p>
         </w:tc>
       </w:tr>
@@ -599,6 +736,12 @@
                 <w:b/>
               </w:rPr>
             </w:pPr>
+            <w:r>
+              <w:rPr>
+                <w:b/>
+              </w:rPr>
+              <w:t>21.427.653-4</w:t>
+            </w:r>
           </w:p>
         </w:tc>
       </w:tr>
@@ -636,8 +779,57 @@
             <w:pPr>
               <w:rPr>
                 <w:b/>
-              </w:rPr>
-            </w:pPr>
+                <w:vanish/>
+              </w:rPr>
+            </w:pPr>
+          </w:p>
+          <w:tbl>
+            <w:tblPr>
+              <w:tblW w:w="0" w:type="auto"/>
+              <w:tblCellSpacing w:w="15" w:type="dxa"/>
+              <w:tblCellMar>
+                <w:top w:w="15" w:type="dxa"/>
+                <w:left w:w="15" w:type="dxa"/>
+                <w:bottom w:w="15" w:type="dxa"/>
+                <w:right w:w="15" w:type="dxa"/>
+              </w:tblCellMar>
+              <w:tblLook w:val="04A0" w:firstRow="1" w:lastRow="0" w:firstColumn="1" w:lastColumn="0" w:noHBand="0" w:noVBand="1"/>
+            </w:tblPr>
+            <w:tblGrid>
+              <w:gridCol w:w="96"/>
+            </w:tblGrid>
+            <w:tr>
+              <w:trPr>
+                <w:tblCellSpacing w:w="15" w:type="dxa"/>
+              </w:trPr>
+              <w:tc>
+                <w:tcPr>
+                  <w:tcW w:w="0" w:type="auto"/>
+                  <w:vAlign w:val="center"/>
+                  <w:hideMark/>
+                </w:tcPr>
+                <w:p>
+                  <w:pPr>
+                    <w:rPr>
+                      <w:b/>
+                    </w:rPr>
+                  </w:pPr>
+                </w:p>
+              </w:tc>
+            </w:tr>
+          </w:tbl>
+          <w:p>
+            <w:pPr>
+              <w:rPr>
+                <w:b/>
+              </w:rPr>
+            </w:pPr>
+            <w:r>
+              <w:rPr>
+                <w:b/>
+              </w:rPr>
+              <w:t>Ingeniería en informática</w:t>
+            </w:r>
           </w:p>
         </w:tc>
       </w:tr>
@@ -677,6 +869,12 @@
                 <w:b/>
               </w:rPr>
             </w:pPr>
+            <w:r>
+              <w:rPr>
+                <w:b/>
+              </w:rPr>
+              <w:t>Puerto Montt</w:t>
+            </w:r>
           </w:p>
         </w:tc>
       </w:tr>
@@ -831,95 +1029,22 @@
             <w:pPr>
               <w:rPr>
                 <w:b/>
-              </w:rPr>
-            </w:pPr>
-            <w:r>
-              <w:rPr>
-                <w:rFonts w:ascii="Calibri" w:hAnsi="Calibri" w:cs="Arial"/>
-                <w:i/>
-                <w:color w:val="548DD4"/>
-                <w:sz w:val="20"/>
-                <w:szCs w:val="20"/>
-                <w:lang w:eastAsia="es-CL"/>
-              </w:rPr>
-              <w:t>Escribe</w:t>
-            </w:r>
-            <w:r>
-              <w:rPr>
-                <w:rFonts w:ascii="Calibri" w:hAnsi="Calibri" w:cs="Arial"/>
-                <w:i/>
-                <w:color w:val="548DD4"/>
-                <w:sz w:val="20"/>
-                <w:szCs w:val="20"/>
-                <w:lang w:eastAsia="es-CL"/>
-              </w:rPr>
-              <w:t xml:space="preserve"> el nombre </w:t>
-            </w:r>
-            <w:r>
-              <w:rPr>
-                <w:rFonts w:ascii="Calibri" w:hAnsi="Calibri" w:cs="Arial"/>
-                <w:i/>
-                <w:color w:val="548DD4"/>
-                <w:sz w:val="20"/>
-                <w:szCs w:val="20"/>
-                <w:lang w:eastAsia="es-CL"/>
-              </w:rPr>
-              <w:t>de tu</w:t>
-            </w:r>
-            <w:r>
-              <w:rPr>
-                <w:rFonts w:ascii="Calibri" w:hAnsi="Calibri" w:cs="Arial"/>
-                <w:i/>
-                <w:color w:val="548DD4"/>
-                <w:sz w:val="20"/>
-                <w:szCs w:val="20"/>
-                <w:lang w:eastAsia="es-CL"/>
-              </w:rPr>
-              <w:t xml:space="preserve"> Proye</w:t>
-            </w:r>
-            <w:r>
-              <w:rPr>
-                <w:rFonts w:ascii="Calibri" w:hAnsi="Calibri" w:cs="Arial"/>
-                <w:i/>
-                <w:color w:val="548DD4"/>
-                <w:sz w:val="20"/>
-                <w:szCs w:val="20"/>
-                <w:lang w:eastAsia="es-CL"/>
-              </w:rPr>
-              <w:t>c</w:t>
-            </w:r>
-            <w:r>
-              <w:rPr>
-                <w:rFonts w:ascii="Calibri" w:hAnsi="Calibri" w:cs="Arial"/>
-                <w:i/>
-                <w:color w:val="548DD4"/>
-                <w:sz w:val="20"/>
-                <w:szCs w:val="20"/>
-                <w:lang w:eastAsia="es-CL"/>
-              </w:rPr>
-              <w:t xml:space="preserve">to </w:t>
-            </w:r>
-            <w:r>
-              <w:rPr>
-                <w:rFonts w:ascii="Calibri" w:hAnsi="Calibri" w:cs="Arial"/>
-                <w:i/>
-                <w:color w:val="548DD4"/>
-                <w:sz w:val="20"/>
-                <w:szCs w:val="20"/>
-                <w:lang w:eastAsia="es-CL"/>
-              </w:rPr>
-              <w:t>APT</w:t>
-            </w:r>
-            <w:r>
-              <w:rPr>
-                <w:rFonts w:ascii="Calibri" w:hAnsi="Calibri" w:cs="Arial"/>
-                <w:i/>
-                <w:color w:val="548DD4"/>
-                <w:sz w:val="20"/>
-                <w:szCs w:val="20"/>
-                <w:lang w:eastAsia="es-CL"/>
-              </w:rPr>
-              <w:t>.</w:t>
+                <w:iCs/>
+                <w:color w:val="000000" w:themeColor="text1"/>
+                <w:sz w:val="32"/>
+                <w:szCs w:val="32"/>
+              </w:rPr>
+            </w:pPr>
+            <w:r>
+              <w:rPr>
+                <w:rFonts w:ascii="Calibri" w:hAnsi="Calibri" w:cs="Arial"/>
+                <w:iCs/>
+                <w:color w:val="000000" w:themeColor="text1"/>
+                <w:sz w:val="32"/>
+                <w:szCs w:val="32"/>
+                <w:lang w:eastAsia="es-CL"/>
+              </w:rPr>
+              <w:t>Sistema de Gestión de Órdenes de Servicio Técnico</w:t>
             </w:r>
           </w:p>
         </w:tc>
@@ -957,130 +1082,78 @@
           <w:p>
             <w:pPr>
               <w:rPr>
-                <w:b/>
-              </w:rPr>
-            </w:pPr>
-            <w:r>
-              <w:rPr>
-                <w:rFonts w:ascii="Calibri" w:hAnsi="Calibri" w:cs="Arial"/>
-                <w:i/>
-                <w:color w:val="548DD4"/>
-                <w:sz w:val="20"/>
-                <w:szCs w:val="20"/>
-                <w:lang w:eastAsia="es-CL"/>
-              </w:rPr>
-              <w:t>Menciona</w:t>
-            </w:r>
-            <w:r>
-              <w:rPr>
-                <w:rFonts w:ascii="Calibri" w:hAnsi="Calibri" w:cs="Arial"/>
-                <w:i/>
-                <w:color w:val="548DD4"/>
-                <w:sz w:val="20"/>
-                <w:szCs w:val="20"/>
-                <w:lang w:eastAsia="es-CL"/>
-              </w:rPr>
-              <w:t xml:space="preserve"> la(s) área(s) de desempeño de </w:t>
-            </w:r>
-            <w:r>
-              <w:rPr>
-                <w:rFonts w:ascii="Calibri" w:hAnsi="Calibri" w:cs="Arial"/>
-                <w:i/>
-                <w:color w:val="548DD4"/>
-                <w:sz w:val="20"/>
-                <w:szCs w:val="20"/>
-                <w:lang w:eastAsia="es-CL"/>
-              </w:rPr>
-              <w:t>t</w:t>
-            </w:r>
-            <w:r>
-              <w:rPr>
-                <w:rFonts w:ascii="Calibri" w:hAnsi="Calibri" w:cs="Arial"/>
-                <w:i/>
-                <w:color w:val="548DD4"/>
-                <w:sz w:val="20"/>
-                <w:szCs w:val="20"/>
-                <w:lang w:eastAsia="es-CL"/>
-              </w:rPr>
-              <w:t xml:space="preserve">u </w:t>
-            </w:r>
-            <w:r>
-              <w:rPr>
-                <w:rFonts w:ascii="Calibri" w:hAnsi="Calibri" w:cs="Arial"/>
-                <w:i/>
-                <w:color w:val="548DD4"/>
-                <w:sz w:val="20"/>
-                <w:szCs w:val="20"/>
-                <w:lang w:eastAsia="es-CL"/>
-              </w:rPr>
-              <w:t>Plan</w:t>
-            </w:r>
-            <w:r>
-              <w:rPr>
-                <w:rFonts w:ascii="Calibri" w:hAnsi="Calibri" w:cs="Arial"/>
-                <w:i/>
-                <w:color w:val="548DD4"/>
-                <w:sz w:val="20"/>
-                <w:szCs w:val="20"/>
-                <w:lang w:eastAsia="es-CL"/>
-              </w:rPr>
-              <w:t xml:space="preserve"> de </w:t>
-            </w:r>
-            <w:r>
-              <w:rPr>
-                <w:rFonts w:ascii="Calibri" w:hAnsi="Calibri" w:cs="Arial"/>
-                <w:i/>
-                <w:color w:val="548DD4"/>
-                <w:sz w:val="20"/>
-                <w:szCs w:val="20"/>
-                <w:lang w:eastAsia="es-CL"/>
-              </w:rPr>
-              <w:t>E</w:t>
-            </w:r>
-            <w:r>
-              <w:rPr>
-                <w:rFonts w:ascii="Calibri" w:hAnsi="Calibri" w:cs="Arial"/>
-                <w:i/>
-                <w:color w:val="548DD4"/>
-                <w:sz w:val="20"/>
-                <w:szCs w:val="20"/>
-                <w:lang w:eastAsia="es-CL"/>
-              </w:rPr>
-              <w:t xml:space="preserve">studio </w:t>
-            </w:r>
-            <w:r>
-              <w:rPr>
-                <w:rFonts w:ascii="Calibri" w:hAnsi="Calibri" w:cs="Arial"/>
-                <w:i/>
-                <w:color w:val="548DD4"/>
-                <w:sz w:val="20"/>
-                <w:szCs w:val="20"/>
-                <w:lang w:eastAsia="es-CL"/>
-              </w:rPr>
-              <w:t>que vas a abordar en</w:t>
-            </w:r>
-            <w:r>
-              <w:rPr>
-                <w:rFonts w:ascii="Calibri" w:hAnsi="Calibri" w:cs="Arial"/>
-                <w:i/>
-                <w:color w:val="548DD4"/>
-                <w:sz w:val="20"/>
-                <w:szCs w:val="20"/>
-                <w:lang w:eastAsia="es-CL"/>
-              </w:rPr>
-              <w:t xml:space="preserve"> </w:t>
-            </w:r>
-            <w:r>
-              <w:rPr>
-                <w:rFonts w:ascii="Calibri" w:hAnsi="Calibri" w:cs="Arial"/>
-                <w:i/>
-                <w:color w:val="548DD4"/>
-                <w:sz w:val="20"/>
-                <w:szCs w:val="20"/>
-                <w:lang w:eastAsia="es-CL"/>
-              </w:rPr>
-              <w:t>tu Proyecto APT.</w:t>
-            </w:r>
+                <w:rFonts w:ascii="Calibri" w:hAnsi="Calibri" w:cs="Arial"/>
+                <w:iCs/>
+                <w:color w:val="000000" w:themeColor="text1"/>
+                <w:sz w:val="20"/>
+                <w:szCs w:val="20"/>
+                <w:lang w:eastAsia="es-CL"/>
+              </w:rPr>
+            </w:pPr>
+            <w:r>
+              <w:rPr>
+                <w:rFonts w:ascii="Calibri" w:hAnsi="Calibri" w:cs="Arial"/>
+                <w:iCs/>
+                <w:color w:val="000000" w:themeColor="text1"/>
+                <w:sz w:val="20"/>
+                <w:szCs w:val="20"/>
+                <w:lang w:eastAsia="es-CL"/>
+              </w:rPr>
+              <w:t>Desarrollo de software</w:t>
+            </w:r>
+          </w:p>
+          <w:p>
+            <w:pPr>
+              <w:rPr>
+                <w:rFonts w:ascii="Calibri" w:hAnsi="Calibri" w:cs="Arial"/>
+                <w:iCs/>
+                <w:color w:val="000000" w:themeColor="text1"/>
+                <w:sz w:val="20"/>
+                <w:szCs w:val="20"/>
+                <w:lang w:eastAsia="es-CL"/>
+              </w:rPr>
+            </w:pPr>
+            <w:r>
+              <w:rPr>
+                <w:rFonts w:ascii="Calibri" w:hAnsi="Calibri" w:cs="Arial"/>
+                <w:iCs/>
+                <w:color w:val="000000" w:themeColor="text1"/>
+                <w:sz w:val="20"/>
+                <w:szCs w:val="20"/>
+                <w:lang w:eastAsia="es-CL"/>
+              </w:rPr>
+              <w:t>Gestión de proyectos informáticos</w:t>
+            </w:r>
+          </w:p>
+          <w:p>
+            <w:pPr>
+              <w:rPr>
+                <w:rFonts w:ascii="Calibri" w:hAnsi="Calibri" w:cs="Arial"/>
+                <w:iCs/>
+                <w:color w:val="000000" w:themeColor="text1"/>
+                <w:sz w:val="20"/>
+                <w:szCs w:val="20"/>
+                <w:lang w:eastAsia="es-CL"/>
+              </w:rPr>
+            </w:pPr>
+            <w:r>
+              <w:rPr>
+                <w:rFonts w:ascii="Calibri" w:hAnsi="Calibri" w:cs="Arial"/>
+                <w:iCs/>
+                <w:color w:val="000000" w:themeColor="text1"/>
+                <w:sz w:val="20"/>
+                <w:szCs w:val="20"/>
+                <w:lang w:eastAsia="es-CL"/>
+              </w:rPr>
+              <w:t xml:space="preserve"> Administración de bases de datos</w:t>
+            </w:r>
+          </w:p>
+          <w:p>
+            <w:pPr>
+              <w:rPr>
+                <w:b/>
+              </w:rPr>
+            </w:pPr>
           </w:p>
         </w:tc>
       </w:tr>
@@ -1105,6 +1178,7 @@
                 <w:rFonts w:ascii="Calibri" w:hAnsi="Calibri"/>
                 <w:color w:val="1F3864" w:themeColor="accent1" w:themeShade="80"/>
               </w:rPr>
+              <w:lastRenderedPageBreak/>
               <w:t xml:space="preserve">Competencias </w:t>
             </w:r>
           </w:p>
@@ -1125,46 +1199,110 @@
           <w:p>
             <w:pPr>
               <w:rPr>
+                <w:rFonts w:ascii="Calibri" w:hAnsi="Calibri" w:cs="Arial"/>
+                <w:i/>
+                <w:iCs/>
+                <w:color w:val="000000" w:themeColor="text1"/>
+                <w:sz w:val="20"/>
+                <w:szCs w:val="20"/>
+                <w:lang w:eastAsia="es-CL"/>
+              </w:rPr>
+            </w:pPr>
+            <w:r>
+              <w:rPr>
+                <w:rFonts w:ascii="Calibri" w:hAnsi="Calibri" w:cs="Arial"/>
+                <w:i/>
+                <w:iCs/>
+                <w:color w:val="000000" w:themeColor="text1"/>
+                <w:sz w:val="20"/>
+                <w:szCs w:val="20"/>
+                <w:lang w:eastAsia="es-CL"/>
+              </w:rPr>
+              <w:t xml:space="preserve">Construcción de modelos de datos </w:t>
+            </w:r>
+          </w:p>
+          <w:p>
+            <w:pPr>
+              <w:rPr>
+                <w:rFonts w:ascii="Calibri" w:hAnsi="Calibri" w:cs="Arial"/>
+                <w:i/>
+                <w:iCs/>
+                <w:color w:val="000000" w:themeColor="text1"/>
+                <w:sz w:val="20"/>
+                <w:szCs w:val="20"/>
+                <w:lang w:eastAsia="es-CL"/>
+              </w:rPr>
+            </w:pPr>
+            <w:r>
+              <w:rPr>
+                <w:rFonts w:ascii="Calibri" w:hAnsi="Calibri" w:cs="Arial"/>
+                <w:i/>
+                <w:iCs/>
+                <w:color w:val="000000" w:themeColor="text1"/>
+                <w:sz w:val="20"/>
+                <w:szCs w:val="20"/>
+                <w:lang w:eastAsia="es-CL"/>
+              </w:rPr>
+              <w:t>Desarrollo de soluciones de software en entornos web.</w:t>
+            </w:r>
+          </w:p>
+          <w:p>
+            <w:pPr>
+              <w:rPr>
+                <w:rFonts w:ascii="Calibri" w:hAnsi="Calibri" w:cs="Arial"/>
+                <w:i/>
+                <w:iCs/>
+                <w:color w:val="000000" w:themeColor="text1"/>
+                <w:sz w:val="20"/>
+                <w:szCs w:val="20"/>
+                <w:lang w:eastAsia="es-CL"/>
+              </w:rPr>
+            </w:pPr>
+            <w:r>
+              <w:rPr>
+                <w:rFonts w:ascii="Calibri" w:hAnsi="Calibri" w:cs="Arial"/>
+                <w:i/>
+                <w:iCs/>
+                <w:color w:val="000000" w:themeColor="text1"/>
+                <w:sz w:val="20"/>
+                <w:szCs w:val="20"/>
+                <w:lang w:eastAsia="es-CL"/>
+              </w:rPr>
+              <w:t>Gestión y planificación de proyectos informáticos</w:t>
+            </w:r>
+          </w:p>
+          <w:p>
+            <w:pPr>
+              <w:rPr>
+                <w:rFonts w:ascii="Calibri" w:hAnsi="Calibri" w:cs="Arial"/>
+                <w:i/>
+                <w:iCs/>
+                <w:color w:val="000000" w:themeColor="text1"/>
+                <w:sz w:val="20"/>
+                <w:szCs w:val="20"/>
+                <w:lang w:eastAsia="es-CL"/>
+              </w:rPr>
+            </w:pPr>
+            <w:r>
+              <w:rPr>
+                <w:rFonts w:ascii="Calibri" w:hAnsi="Calibri" w:cs="Arial"/>
+                <w:i/>
+                <w:iCs/>
+                <w:color w:val="000000" w:themeColor="text1"/>
+                <w:sz w:val="20"/>
+                <w:szCs w:val="20"/>
+                <w:lang w:eastAsia="es-CL"/>
+              </w:rPr>
+              <w:t xml:space="preserve"> calidad del software.</w:t>
+            </w:r>
+          </w:p>
+          <w:p>
+            <w:pPr>
+              <w:rPr>
                 <w:b/>
                 <w:bCs/>
               </w:rPr>
             </w:pPr>
-            <w:r>
-              <w:rPr>
-                <w:rFonts w:ascii="Calibri" w:hAnsi="Calibri" w:cs="Arial"/>
-                <w:i/>
-                <w:iCs/>
-                <w:color w:val="548DD4"/>
-                <w:sz w:val="20"/>
-                <w:szCs w:val="20"/>
-                <w:lang w:eastAsia="es-CL"/>
-              </w:rPr>
-              <w:t>Menciona las competencias</w:t>
-            </w:r>
-            <w:r>
-              <w:rPr>
-                <w:rFonts w:ascii="Calibri" w:hAnsi="Calibri" w:cs="Arial"/>
-                <w:i/>
-                <w:iCs/>
-                <w:color w:val="548DD4"/>
-                <w:sz w:val="20"/>
-                <w:szCs w:val="20"/>
-                <w:lang w:eastAsia="es-CL"/>
-              </w:rPr>
-              <w:t xml:space="preserve"> </w:t>
-            </w:r>
-            <w:r>
-              <w:rPr>
-                <w:rFonts w:ascii="Calibri" w:hAnsi="Calibri" w:cs="Arial"/>
-                <w:i/>
-                <w:iCs/>
-                <w:color w:val="548DD4"/>
-                <w:sz w:val="20"/>
-                <w:szCs w:val="20"/>
-                <w:lang w:eastAsia="es-CL"/>
-              </w:rPr>
-              <w:t>de tu Plan de Estudio que vas a abordar en tu Proyecto APT.</w:t>
-            </w:r>
           </w:p>
         </w:tc>
       </w:tr>
@@ -1603,6 +1741,179 @@
               <w:t>de tu Proyecto APT para el contexto laboral y/o social en que se situaría?</w:t>
             </w:r>
           </w:p>
+          <w:p>
+            <w:pPr>
+              <w:jc w:val="both"/>
+              <w:rPr>
+                <w:rFonts w:ascii="Calibri" w:hAnsi="Calibri" w:cs="Arial"/>
+                <w:color w:val="000000" w:themeColor="text1"/>
+                <w:sz w:val="20"/>
+                <w:szCs w:val="20"/>
+                <w:lang w:eastAsia="es-CL"/>
+              </w:rPr>
+            </w:pPr>
+            <w:r>
+              <w:rPr>
+                <w:rFonts w:ascii="Calibri" w:hAnsi="Calibri" w:cs="Arial"/>
+                <w:color w:val="000000" w:themeColor="text1"/>
+                <w:sz w:val="20"/>
+                <w:szCs w:val="20"/>
+                <w:lang w:eastAsia="es-CL"/>
+              </w:rPr>
+              <w:t xml:space="preserve">El proyecto busca resolver los problemas de gestión de órdenes de servicio en la empresa </w:t>
+            </w:r>
+            <w:r>
+              <w:rPr>
+                <w:rFonts w:ascii="Calibri" w:hAnsi="Calibri" w:cs="Arial"/>
+                <w:b/>
+                <w:bCs/>
+                <w:color w:val="000000" w:themeColor="text1"/>
+                <w:sz w:val="20"/>
+                <w:szCs w:val="20"/>
+                <w:lang w:eastAsia="es-CL"/>
+              </w:rPr>
+              <w:t>ARC 2.0 Electrónica</w:t>
+            </w:r>
+            <w:r>
+              <w:rPr>
+                <w:rFonts w:ascii="Calibri" w:hAnsi="Calibri" w:cs="Arial"/>
+                <w:color w:val="000000" w:themeColor="text1"/>
+                <w:sz w:val="20"/>
+                <w:szCs w:val="20"/>
+                <w:lang w:eastAsia="es-CL"/>
+              </w:rPr>
+              <w:t>, donde actualmente existen falencias como: falta de notificaciones automáticas, duplicación de datos, comunicación poco efectiva con clientes y registro informal</w:t>
+            </w:r>
+            <w:r>
+              <w:rPr>
+                <w:rFonts w:ascii="Calibri" w:hAnsi="Calibri" w:cs="Arial"/>
+                <w:color w:val="000000" w:themeColor="text1"/>
+                <w:sz w:val="20"/>
+                <w:szCs w:val="20"/>
+                <w:lang w:eastAsia="es-CL"/>
+              </w:rPr>
+              <w:t xml:space="preserve"> como medio (</w:t>
+            </w:r>
+            <w:proofErr w:type="spellStart"/>
+            <w:r>
+              <w:rPr>
+                <w:rFonts w:ascii="Calibri" w:hAnsi="Calibri" w:cs="Arial"/>
+                <w:color w:val="000000" w:themeColor="text1"/>
+                <w:sz w:val="20"/>
+                <w:szCs w:val="20"/>
+                <w:lang w:eastAsia="es-CL"/>
+              </w:rPr>
+              <w:t>whatsapp</w:t>
+            </w:r>
+            <w:proofErr w:type="spellEnd"/>
+            <w:r>
+              <w:rPr>
+                <w:rFonts w:ascii="Calibri" w:hAnsi="Calibri" w:cs="Arial"/>
+                <w:color w:val="000000" w:themeColor="text1"/>
+                <w:sz w:val="20"/>
+                <w:szCs w:val="20"/>
+                <w:lang w:eastAsia="es-CL"/>
+              </w:rPr>
+              <w:t>)</w:t>
+            </w:r>
+            <w:r>
+              <w:rPr>
+                <w:rFonts w:ascii="Calibri" w:hAnsi="Calibri" w:cs="Arial"/>
+                <w:color w:val="000000" w:themeColor="text1"/>
+                <w:sz w:val="20"/>
+                <w:szCs w:val="20"/>
+                <w:lang w:eastAsia="es-CL"/>
+              </w:rPr>
+              <w:t xml:space="preserve"> del estado de equipos.</w:t>
+            </w:r>
+            <w:r>
+              <w:rPr>
+                <w:rFonts w:ascii="Calibri" w:hAnsi="Calibri" w:cs="Arial"/>
+                <w:color w:val="000000" w:themeColor="text1"/>
+                <w:sz w:val="20"/>
+                <w:szCs w:val="20"/>
+                <w:lang w:eastAsia="es-CL"/>
+              </w:rPr>
+              <w:br/>
+              <w:t xml:space="preserve">La relevancia se centra en que estas problemáticas son comunes en pequeñas y medianas empresas de servicios técnicos en Chile, y afectan directamente </w:t>
+            </w:r>
+            <w:r>
+              <w:rPr>
+                <w:rFonts w:ascii="Calibri" w:hAnsi="Calibri" w:cs="Arial"/>
+                <w:color w:val="000000" w:themeColor="text1"/>
+                <w:sz w:val="20"/>
+                <w:szCs w:val="20"/>
+                <w:lang w:eastAsia="es-CL"/>
+              </w:rPr>
+              <w:t>a los clientes</w:t>
+            </w:r>
+            <w:r>
+              <w:rPr>
+                <w:rFonts w:ascii="Calibri" w:hAnsi="Calibri" w:cs="Arial"/>
+                <w:color w:val="000000" w:themeColor="text1"/>
+                <w:sz w:val="20"/>
+                <w:szCs w:val="20"/>
+                <w:lang w:eastAsia="es-CL"/>
+              </w:rPr>
+              <w:t>. Resolver esta situación permitirá entregar un servicio más profesional y confiable</w:t>
+            </w:r>
+            <w:r>
+              <w:rPr>
+                <w:rFonts w:ascii="Calibri" w:hAnsi="Calibri" w:cs="Arial"/>
+                <w:color w:val="000000" w:themeColor="text1"/>
+                <w:sz w:val="20"/>
+                <w:szCs w:val="20"/>
+                <w:lang w:eastAsia="es-CL"/>
+              </w:rPr>
+              <w:t>.</w:t>
+            </w:r>
+          </w:p>
+          <w:p>
+            <w:pPr>
+              <w:jc w:val="both"/>
+              <w:rPr>
+                <w:rFonts w:ascii="Calibri" w:hAnsi="Calibri" w:cs="Arial"/>
+                <w:color w:val="000000" w:themeColor="text1"/>
+                <w:sz w:val="20"/>
+                <w:szCs w:val="20"/>
+                <w:lang w:eastAsia="es-CL"/>
+              </w:rPr>
+            </w:pPr>
+            <w:r>
+              <w:rPr>
+                <w:rFonts w:ascii="Calibri" w:hAnsi="Calibri" w:cs="Arial"/>
+                <w:color w:val="548DD4"/>
+                <w:sz w:val="20"/>
+                <w:szCs w:val="20"/>
+                <w:lang w:eastAsia="es-CL"/>
+              </w:rPr>
+              <w:br/>
+            </w:r>
+          </w:p>
+          <w:p>
+            <w:pPr>
+              <w:jc w:val="both"/>
+              <w:rPr>
+                <w:rFonts w:ascii="Calibri" w:hAnsi="Calibri" w:cs="Arial"/>
+                <w:color w:val="000000" w:themeColor="text1"/>
+                <w:sz w:val="20"/>
+                <w:szCs w:val="20"/>
+                <w:lang w:eastAsia="es-CL"/>
+              </w:rPr>
+            </w:pPr>
+          </w:p>
+          <w:p>
+            <w:pPr>
+              <w:jc w:val="both"/>
+              <w:rPr>
+                <w:rFonts w:ascii="Calibri" w:hAnsi="Calibri" w:cs="Arial"/>
+                <w:color w:val="548DD4"/>
+                <w:sz w:val="20"/>
+                <w:szCs w:val="20"/>
+                <w:lang w:eastAsia="es-CL"/>
+              </w:rPr>
+            </w:pPr>
+          </w:p>
         </w:tc>
       </w:tr>
       <w:tr>
@@ -1651,6 +1962,108 @@
                 <w:color w:val="548DD4"/>
                 <w:sz w:val="20"/>
                 <w:szCs w:val="20"/>
+                <w:lang w:eastAsia="es-CL"/>
+              </w:rPr>
+            </w:pPr>
+            <w:r>
+              <w:rPr>
+                <w:rFonts w:ascii="Calibri" w:hAnsi="Calibri" w:cs="Arial"/>
+                <w:i/>
+                <w:color w:val="548DD4"/>
+                <w:sz w:val="20"/>
+                <w:szCs w:val="20"/>
+                <w:lang w:eastAsia="es-CL"/>
+              </w:rPr>
+              <w:t>Señala qu</w:t>
+            </w:r>
+            <w:r>
+              <w:rPr>
+                <w:rFonts w:ascii="Calibri" w:hAnsi="Calibri" w:cs="Arial"/>
+                <w:i/>
+                <w:color w:val="548DD4"/>
+                <w:sz w:val="20"/>
+                <w:szCs w:val="20"/>
+                <w:lang w:eastAsia="es-CL"/>
+              </w:rPr>
+              <w:t>é</w:t>
+            </w:r>
+            <w:r>
+              <w:rPr>
+                <w:rFonts w:ascii="Calibri" w:hAnsi="Calibri" w:cs="Arial"/>
+                <w:i/>
+                <w:color w:val="548DD4"/>
+                <w:sz w:val="20"/>
+                <w:szCs w:val="20"/>
+                <w:lang w:eastAsia="es-CL"/>
+              </w:rPr>
+              <w:t xml:space="preserve"> se espera lograr con el proyecto </w:t>
+            </w:r>
+            <w:r>
+              <w:rPr>
+                <w:rFonts w:ascii="Calibri" w:hAnsi="Calibri" w:cs="Arial"/>
+                <w:i/>
+                <w:color w:val="548DD4"/>
+                <w:sz w:val="20"/>
+                <w:szCs w:val="20"/>
+                <w:lang w:eastAsia="es-CL"/>
+              </w:rPr>
+              <w:t xml:space="preserve">(objetivo) </w:t>
+            </w:r>
+            <w:r>
+              <w:rPr>
+                <w:rFonts w:ascii="Calibri" w:hAnsi="Calibri" w:cs="Arial"/>
+                <w:i/>
+                <w:color w:val="548DD4"/>
+                <w:sz w:val="20"/>
+                <w:szCs w:val="20"/>
+                <w:lang w:eastAsia="es-CL"/>
+              </w:rPr>
+              <w:t xml:space="preserve">y describe </w:t>
+            </w:r>
+            <w:r>
+              <w:rPr>
+                <w:rFonts w:ascii="Calibri" w:hAnsi="Calibri" w:cs="Arial"/>
+                <w:bCs/>
+                <w:i/>
+                <w:color w:val="548DD4"/>
+                <w:sz w:val="20"/>
+                <w:szCs w:val="20"/>
+                <w:lang w:eastAsia="es-CL"/>
+              </w:rPr>
+              <w:t>brevemente</w:t>
+            </w:r>
+            <w:r>
+              <w:rPr>
+                <w:rFonts w:ascii="Calibri" w:hAnsi="Calibri" w:cs="Arial"/>
+                <w:i/>
+                <w:color w:val="548DD4"/>
+                <w:sz w:val="20"/>
+                <w:szCs w:val="20"/>
+                <w:lang w:eastAsia="es-CL"/>
+              </w:rPr>
+              <w:t xml:space="preserve"> en qué consistiría, cómo planeas abordar la problemática presentada en el apartado</w:t>
+            </w:r>
+            <w:r>
+              <w:rPr>
+                <w:rFonts w:ascii="Calibri" w:hAnsi="Calibri" w:cs="Arial"/>
+                <w:i/>
+                <w:color w:val="548DD4"/>
+                <w:sz w:val="20"/>
+                <w:szCs w:val="20"/>
+                <w:lang w:eastAsia="es-CL"/>
+              </w:rPr>
+              <w:t xml:space="preserve"> anterior.</w:t>
+            </w:r>
+          </w:p>
+          <w:p>
+            <w:pPr>
+              <w:jc w:val="both"/>
+              <w:rPr>
+                <w:rFonts w:ascii="Calibri" w:hAnsi="Calibri" w:cs="Arial"/>
+                <w:i/>
+                <w:color w:val="548DD4"/>
+                <w:sz w:val="20"/>
+                <w:szCs w:val="20"/>
                 <w:highlight w:val="cyan"/>
                 <w:lang w:eastAsia="es-CL"/>
               </w:rPr>
@@ -1658,91 +2071,33 @@
             <w:r>
               <w:rPr>
                 <w:rFonts w:ascii="Calibri" w:hAnsi="Calibri" w:cs="Arial"/>
-                <w:i/>
-                <w:color w:val="548DD4"/>
-                <w:sz w:val="20"/>
-                <w:szCs w:val="20"/>
-                <w:lang w:eastAsia="es-CL"/>
-              </w:rPr>
-              <w:t>Señala qu</w:t>
-            </w:r>
-            <w:r>
-              <w:rPr>
-                <w:rFonts w:ascii="Calibri" w:hAnsi="Calibri" w:cs="Arial"/>
-                <w:i/>
-                <w:color w:val="548DD4"/>
-                <w:sz w:val="20"/>
-                <w:szCs w:val="20"/>
-                <w:lang w:eastAsia="es-CL"/>
-              </w:rPr>
-              <w:t>é</w:t>
-            </w:r>
-            <w:r>
-              <w:rPr>
-                <w:rFonts w:ascii="Calibri" w:hAnsi="Calibri" w:cs="Arial"/>
-                <w:i/>
-                <w:color w:val="548DD4"/>
-                <w:sz w:val="20"/>
-                <w:szCs w:val="20"/>
-                <w:lang w:eastAsia="es-CL"/>
-              </w:rPr>
-              <w:t xml:space="preserve"> se espera lograr con el proyecto </w:t>
-            </w:r>
-            <w:r>
-              <w:rPr>
-                <w:rFonts w:ascii="Calibri" w:hAnsi="Calibri" w:cs="Arial"/>
-                <w:i/>
-                <w:color w:val="548DD4"/>
-                <w:sz w:val="20"/>
-                <w:szCs w:val="20"/>
-                <w:lang w:eastAsia="es-CL"/>
-              </w:rPr>
-              <w:t xml:space="preserve">(objetivo) </w:t>
-            </w:r>
-            <w:r>
-              <w:rPr>
-                <w:rFonts w:ascii="Calibri" w:hAnsi="Calibri" w:cs="Arial"/>
-                <w:i/>
-                <w:color w:val="548DD4"/>
-                <w:sz w:val="20"/>
-                <w:szCs w:val="20"/>
-                <w:lang w:eastAsia="es-CL"/>
-              </w:rPr>
-              <w:t xml:space="preserve">y describe </w:t>
-            </w:r>
-            <w:r>
-              <w:rPr>
-                <w:rFonts w:ascii="Calibri" w:hAnsi="Calibri" w:cs="Arial"/>
-                <w:bCs/>
-                <w:i/>
-                <w:color w:val="548DD4"/>
-                <w:sz w:val="20"/>
-                <w:szCs w:val="20"/>
-                <w:lang w:eastAsia="es-CL"/>
-              </w:rPr>
-              <w:t>brevemente</w:t>
-            </w:r>
-            <w:r>
-              <w:rPr>
-                <w:rFonts w:ascii="Calibri" w:hAnsi="Calibri" w:cs="Arial"/>
-                <w:i/>
-                <w:color w:val="548DD4"/>
-                <w:sz w:val="20"/>
-                <w:szCs w:val="20"/>
-                <w:lang w:eastAsia="es-CL"/>
-              </w:rPr>
-              <w:t xml:space="preserve"> en qué consistiría, cómo planeas abordar la problemática presentada en el apartado</w:t>
-            </w:r>
-            <w:r>
-              <w:rPr>
-                <w:rFonts w:ascii="Calibri" w:hAnsi="Calibri" w:cs="Arial"/>
-                <w:i/>
-                <w:color w:val="548DD4"/>
-                <w:sz w:val="20"/>
-                <w:szCs w:val="20"/>
-                <w:lang w:eastAsia="es-CL"/>
-              </w:rPr>
-              <w:t xml:space="preserve"> anterior. </w:t>
+                <w:color w:val="000000" w:themeColor="text1"/>
+                <w:sz w:val="20"/>
+                <w:szCs w:val="20"/>
+                <w:lang w:eastAsia="es-CL"/>
+              </w:rPr>
+              <w:t>El proyecto consiste en diseñar e implementar un sistema de gestión de órdenes de servicio técnico, que centralice toda la información en una plataforma única. La solución incluirá: registro de clientes, validación de datos, notificaciones automáticas, panel de seguimiento en línea para clientes, control de carga laboral de técnicos y evidencias fotográficas</w:t>
+            </w:r>
+            <w:r>
+              <w:rPr>
+                <w:rFonts w:ascii="Calibri" w:hAnsi="Calibri" w:cs="Arial"/>
+                <w:color w:val="000000" w:themeColor="text1"/>
+                <w:sz w:val="20"/>
+                <w:szCs w:val="20"/>
+                <w:lang w:eastAsia="es-CL"/>
+              </w:rPr>
+              <w:t>.</w:t>
+            </w:r>
+            <w:r>
+              <w:rPr>
+                <w:rFonts w:ascii="Calibri" w:hAnsi="Calibri" w:cs="Arial"/>
+                <w:i/>
+                <w:color w:val="548DD4"/>
+                <w:sz w:val="20"/>
+                <w:szCs w:val="20"/>
+                <w:lang w:eastAsia="es-CL"/>
+              </w:rPr>
+              <w:t xml:space="preserve"> </w:t>
             </w:r>
           </w:p>
         </w:tc>
@@ -1883,7 +2238,6 @@
                 <w:color w:val="548DD4"/>
                 <w:sz w:val="20"/>
                 <w:szCs w:val="20"/>
-                <w:highlight w:val="yellow"/>
                 <w:lang w:eastAsia="es-CL"/>
               </w:rPr>
             </w:pPr>
@@ -1897,6 +2251,66 @@
                 <w:lang w:eastAsia="es-CL"/>
               </w:rPr>
               <w:t xml:space="preserve">¿De qué manera se relaciona el Proyecto APT con el perfil de egreso de tu carrera? ¿De qué manera son necesarias las competencias que seleccionaste para resolver la problemática a trabajar? </w:t>
+            </w:r>
+          </w:p>
+          <w:p>
+            <w:pPr>
+              <w:jc w:val="both"/>
+              <w:rPr>
+                <w:rFonts w:ascii="Calibri" w:hAnsi="Calibri" w:cs="Arial"/>
+                <w:iCs/>
+                <w:color w:val="548DD4"/>
+                <w:sz w:val="20"/>
+                <w:szCs w:val="20"/>
+                <w:lang w:eastAsia="es-CL"/>
+              </w:rPr>
+            </w:pPr>
+            <w:r>
+              <w:rPr>
+                <w:rFonts w:ascii="Calibri" w:hAnsi="Calibri" w:cs="Arial"/>
+                <w:iCs/>
+                <w:color w:val="000000" w:themeColor="text1"/>
+                <w:sz w:val="20"/>
+                <w:szCs w:val="20"/>
+                <w:lang w:eastAsia="es-CL"/>
+              </w:rPr>
+              <w:lastRenderedPageBreak/>
+              <w:t xml:space="preserve">El proyecto permite aplicar las competencias de </w:t>
+            </w:r>
+            <w:r>
+              <w:rPr>
+                <w:rFonts w:ascii="Calibri" w:hAnsi="Calibri" w:cs="Arial"/>
+                <w:b/>
+                <w:bCs/>
+                <w:iCs/>
+                <w:color w:val="000000" w:themeColor="text1"/>
+                <w:sz w:val="20"/>
+                <w:szCs w:val="20"/>
+                <w:lang w:eastAsia="es-CL"/>
+              </w:rPr>
+              <w:t>desarrollo de software, gestión de proyectos y administración de datos</w:t>
+            </w:r>
+            <w:r>
+              <w:rPr>
+                <w:rFonts w:ascii="Calibri" w:hAnsi="Calibri" w:cs="Arial"/>
+                <w:iCs/>
+                <w:color w:val="000000" w:themeColor="text1"/>
+                <w:sz w:val="20"/>
+                <w:szCs w:val="20"/>
+                <w:lang w:eastAsia="es-CL"/>
+              </w:rPr>
+              <w:t>, todas en el perfil de egreso de Ingeniería en Informática. Estas competencias son necesarias para procesos reales, diseñar soluciones digitales y asegurar la calidad</w:t>
+            </w:r>
+            <w:r>
+              <w:rPr>
+                <w:rFonts w:ascii="Calibri" w:hAnsi="Calibri" w:cs="Arial"/>
+                <w:iCs/>
+                <w:color w:val="000000" w:themeColor="text1"/>
+                <w:sz w:val="20"/>
+                <w:szCs w:val="20"/>
+                <w:lang w:eastAsia="es-CL"/>
+              </w:rPr>
+              <w:t>.</w:t>
             </w:r>
           </w:p>
         </w:tc>
@@ -1922,6 +2336,7 @@
                 <w:rFonts w:ascii="Calibri" w:hAnsi="Calibri"/>
                 <w:color w:val="1F3864" w:themeColor="accent1" w:themeShade="80"/>
               </w:rPr>
+              <w:lastRenderedPageBreak/>
               <w:t>Relación con los intereses profesionales</w:t>
             </w:r>
           </w:p>
@@ -1986,42 +2401,80 @@
                 <w:color w:val="548DD4"/>
                 <w:sz w:val="20"/>
                 <w:szCs w:val="20"/>
+                <w:lang w:eastAsia="es-CL"/>
+              </w:rPr>
+            </w:pPr>
+            <w:r>
+              <w:rPr>
+                <w:rFonts w:ascii="Calibri" w:hAnsi="Calibri" w:cs="Arial"/>
+                <w:i/>
+                <w:color w:val="548DD4"/>
+                <w:sz w:val="20"/>
+                <w:szCs w:val="20"/>
+                <w:lang w:eastAsia="es-CL"/>
+              </w:rPr>
+              <w:t>¿Cuáles son tus intereses profesionales?  ¿Qué aspectos de tus intereses profesionales se ven reflejados en tu Proyecto APT? Realizar este Proyecto APT</w:t>
+            </w:r>
+            <w:r>
+              <w:rPr>
+                <w:rFonts w:ascii="Calibri" w:hAnsi="Calibri" w:cs="Arial"/>
+                <w:i/>
+                <w:color w:val="548DD4"/>
+                <w:sz w:val="20"/>
+                <w:szCs w:val="20"/>
+                <w:lang w:eastAsia="es-CL"/>
+              </w:rPr>
+              <w:t>,</w:t>
+            </w:r>
+            <w:r>
+              <w:rPr>
+                <w:rFonts w:ascii="Calibri" w:hAnsi="Calibri" w:cs="Arial"/>
+                <w:i/>
+                <w:color w:val="548DD4"/>
+                <w:sz w:val="20"/>
+                <w:szCs w:val="20"/>
+                <w:lang w:eastAsia="es-CL"/>
+              </w:rPr>
+              <w:t xml:space="preserve"> ¿de qué manera va a contribuir a tu desarrollo profesional? </w:t>
+            </w:r>
+          </w:p>
+          <w:p>
+            <w:pPr>
+              <w:jc w:val="both"/>
+              <w:rPr>
+                <w:rFonts w:ascii="Calibri" w:hAnsi="Calibri" w:cs="Arial"/>
+                <w:i/>
+                <w:color w:val="548DD4"/>
+                <w:sz w:val="20"/>
+                <w:szCs w:val="20"/>
                 <w:highlight w:val="yellow"/>
                 <w:lang w:eastAsia="es-CL"/>
               </w:rPr>
             </w:pPr>
-            <w:r>
-              <w:rPr>
-                <w:rFonts w:ascii="Calibri" w:hAnsi="Calibri" w:cs="Arial"/>
-                <w:i/>
-                <w:color w:val="548DD4"/>
-                <w:sz w:val="20"/>
-                <w:szCs w:val="20"/>
-                <w:lang w:eastAsia="es-CL"/>
-              </w:rPr>
-              <w:t>¿Cuáles son tus intereses profesionales?  ¿Qué aspectos de tus intereses profesionales se ven reflejados en tu Proyecto APT? Realizar este Proyecto APT</w:t>
-            </w:r>
-            <w:r>
-              <w:rPr>
-                <w:rFonts w:ascii="Calibri" w:hAnsi="Calibri" w:cs="Arial"/>
-                <w:i/>
-                <w:color w:val="548DD4"/>
-                <w:sz w:val="20"/>
-                <w:szCs w:val="20"/>
-                <w:lang w:eastAsia="es-CL"/>
-              </w:rPr>
-              <w:t>,</w:t>
-            </w:r>
-            <w:r>
-              <w:rPr>
-                <w:rFonts w:ascii="Calibri" w:hAnsi="Calibri" w:cs="Arial"/>
-                <w:i/>
-                <w:color w:val="548DD4"/>
-                <w:sz w:val="20"/>
-                <w:szCs w:val="20"/>
-                <w:lang w:eastAsia="es-CL"/>
-              </w:rPr>
-              <w:t xml:space="preserve"> ¿de qué manera va a contribuir a tu desarrollo profesional? </w:t>
+          </w:p>
+          <w:p>
+            <w:pPr>
+              <w:jc w:val="both"/>
+              <w:rPr>
+                <w:rFonts w:ascii="Calibri" w:hAnsi="Calibri" w:cs="Arial"/>
+                <w:iCs/>
+                <w:color w:val="548DD4"/>
+                <w:sz w:val="20"/>
+                <w:szCs w:val="20"/>
+                <w:highlight w:val="yellow"/>
+                <w:lang w:eastAsia="es-CL"/>
+              </w:rPr>
+            </w:pPr>
+            <w:r>
+              <w:rPr>
+                <w:rFonts w:ascii="Calibri" w:hAnsi="Calibri" w:cs="Arial"/>
+                <w:iCs/>
+                <w:color w:val="000000" w:themeColor="text1"/>
+                <w:sz w:val="20"/>
+                <w:szCs w:val="20"/>
+                <w:lang w:eastAsia="es-CL"/>
+              </w:rPr>
+              <w:t>Este proyecto se vincula con los intereses de los estudiantes en áreas como desarrollo web escalable, digitalización de procesos y gestión tecnológica en entornos reales. Su desarrollo fortalece habilidades técnicas y profesionales aplicables en el mercado laboral actual.</w:t>
             </w:r>
           </w:p>
         </w:tc>
@@ -2504,7 +2957,6 @@
                 <w:szCs w:val="20"/>
                 <w:lang w:eastAsia="es-CL"/>
               </w:rPr>
-              <w:lastRenderedPageBreak/>
               <w:t>Factores</w:t>
             </w:r>
             <w:r>
@@ -2551,6 +3003,187 @@
               </w:rPr>
               <w:t>s</w:t>
             </w:r>
+          </w:p>
+          <w:p>
+            <w:pPr>
+              <w:pStyle w:val="Prrafodelista"/>
+              <w:rPr>
+                <w:rFonts w:ascii="Calibri" w:hAnsi="Calibri" w:cs="Arial"/>
+                <w:iCs/>
+                <w:color w:val="000000" w:themeColor="text1"/>
+                <w:sz w:val="20"/>
+                <w:szCs w:val="20"/>
+                <w:lang w:eastAsia="es-CL"/>
+              </w:rPr>
+            </w:pPr>
+            <w:r>
+              <w:rPr>
+                <w:rFonts w:ascii="Calibri" w:hAnsi="Calibri" w:cs="Arial"/>
+                <w:iCs/>
+                <w:color w:val="000000" w:themeColor="text1"/>
+                <w:sz w:val="20"/>
+                <w:szCs w:val="20"/>
+                <w:lang w:eastAsia="es-CL"/>
+              </w:rPr>
+              <w:t xml:space="preserve"> Duración del semestre: 12–16 semanas, tiempo suficiente para desarrollo incremental.</w:t>
+            </w:r>
+          </w:p>
+          <w:p>
+            <w:pPr>
+              <w:pStyle w:val="Prrafodelista"/>
+              <w:rPr>
+                <w:rFonts w:ascii="Calibri" w:hAnsi="Calibri" w:cs="Arial"/>
+                <w:iCs/>
+                <w:color w:val="000000" w:themeColor="text1"/>
+                <w:sz w:val="20"/>
+                <w:szCs w:val="20"/>
+                <w:lang w:eastAsia="es-CL"/>
+              </w:rPr>
+            </w:pPr>
+            <w:r>
+              <w:rPr>
+                <w:rFonts w:ascii="Calibri" w:hAnsi="Calibri" w:cs="Arial"/>
+                <w:iCs/>
+                <w:color w:val="000000" w:themeColor="text1"/>
+                <w:sz w:val="20"/>
+                <w:szCs w:val="20"/>
+                <w:lang w:eastAsia="es-CL"/>
+              </w:rPr>
+              <w:t xml:space="preserve"> Horas asignadas a la asignatura: permiten organizar avances en fases.</w:t>
+            </w:r>
+          </w:p>
+          <w:p>
+            <w:pPr>
+              <w:pStyle w:val="Prrafodelista"/>
+              <w:rPr>
+                <w:rFonts w:ascii="Calibri" w:hAnsi="Calibri" w:cs="Arial"/>
+                <w:iCs/>
+                <w:color w:val="000000" w:themeColor="text1"/>
+                <w:sz w:val="20"/>
+                <w:szCs w:val="20"/>
+                <w:lang w:eastAsia="es-CL"/>
+              </w:rPr>
+            </w:pPr>
+            <w:r>
+              <w:rPr>
+                <w:rFonts w:ascii="Calibri" w:hAnsi="Calibri" w:cs="Arial"/>
+                <w:iCs/>
+                <w:color w:val="000000" w:themeColor="text1"/>
+                <w:sz w:val="20"/>
+                <w:szCs w:val="20"/>
+                <w:lang w:eastAsia="es-CL"/>
+              </w:rPr>
+              <w:t xml:space="preserve">  Materiales requeridos: uso de </w:t>
+            </w:r>
+            <w:proofErr w:type="spellStart"/>
+            <w:r>
+              <w:rPr>
+                <w:rFonts w:ascii="Calibri" w:hAnsi="Calibri" w:cs="Arial"/>
+                <w:iCs/>
+                <w:color w:val="000000" w:themeColor="text1"/>
+                <w:sz w:val="20"/>
+                <w:szCs w:val="20"/>
+                <w:lang w:eastAsia="es-CL"/>
+              </w:rPr>
+              <w:t>frameworks</w:t>
+            </w:r>
+            <w:proofErr w:type="spellEnd"/>
+            <w:r>
+              <w:rPr>
+                <w:rFonts w:ascii="Calibri" w:hAnsi="Calibri" w:cs="Arial"/>
+                <w:iCs/>
+                <w:color w:val="000000" w:themeColor="text1"/>
+                <w:sz w:val="20"/>
+                <w:szCs w:val="20"/>
+                <w:lang w:eastAsia="es-CL"/>
+              </w:rPr>
+              <w:t xml:space="preserve"> libres (Laravel/</w:t>
+            </w:r>
+            <w:proofErr w:type="spellStart"/>
+            <w:r>
+              <w:rPr>
+                <w:rFonts w:ascii="Calibri" w:hAnsi="Calibri" w:cs="Arial"/>
+                <w:iCs/>
+                <w:color w:val="000000" w:themeColor="text1"/>
+                <w:sz w:val="20"/>
+                <w:szCs w:val="20"/>
+                <w:lang w:eastAsia="es-CL"/>
+              </w:rPr>
+              <w:t>React</w:t>
+            </w:r>
+            <w:proofErr w:type="spellEnd"/>
+            <w:r>
+              <w:rPr>
+                <w:rFonts w:ascii="Calibri" w:hAnsi="Calibri" w:cs="Arial"/>
+                <w:iCs/>
+                <w:color w:val="000000" w:themeColor="text1"/>
+                <w:sz w:val="20"/>
+                <w:szCs w:val="20"/>
+                <w:lang w:eastAsia="es-CL"/>
+              </w:rPr>
+              <w:t>), base de datos MySQL y almacenamiento en la nube (Bunny.net).</w:t>
+            </w:r>
+          </w:p>
+          <w:p>
+            <w:pPr>
+              <w:pStyle w:val="Prrafodelista"/>
+              <w:rPr>
+                <w:rFonts w:ascii="Calibri" w:hAnsi="Calibri" w:cs="Arial"/>
+                <w:iCs/>
+                <w:color w:val="000000" w:themeColor="text1"/>
+                <w:sz w:val="20"/>
+                <w:szCs w:val="20"/>
+                <w:lang w:eastAsia="es-CL"/>
+              </w:rPr>
+            </w:pPr>
+            <w:r>
+              <w:rPr>
+                <w:rFonts w:ascii="Calibri" w:hAnsi="Calibri" w:cs="Arial"/>
+                <w:iCs/>
+                <w:color w:val="000000" w:themeColor="text1"/>
+                <w:sz w:val="20"/>
+                <w:szCs w:val="20"/>
+                <w:lang w:eastAsia="es-CL"/>
+              </w:rPr>
+              <w:t xml:space="preserve">  Factores facilitadores: experiencia previa del equipo en desarrollo web y apoyo de la empresa ARC 2.0 como cliente real.</w:t>
+            </w:r>
+          </w:p>
+          <w:p>
+            <w:pPr>
+              <w:pStyle w:val="Prrafodelista"/>
+              <w:rPr>
+                <w:rFonts w:ascii="Calibri" w:hAnsi="Calibri" w:cs="Arial"/>
+                <w:iCs/>
+                <w:color w:val="000000" w:themeColor="text1"/>
+                <w:sz w:val="20"/>
+                <w:szCs w:val="20"/>
+                <w:lang w:eastAsia="es-CL"/>
+              </w:rPr>
+            </w:pPr>
+            <w:r>
+              <w:rPr>
+                <w:rFonts w:ascii="Calibri" w:hAnsi="Calibri" w:cs="Arial"/>
+                <w:iCs/>
+                <w:color w:val="000000" w:themeColor="text1"/>
+                <w:sz w:val="20"/>
+                <w:szCs w:val="20"/>
+                <w:lang w:eastAsia="es-CL"/>
+              </w:rPr>
+              <w:t xml:space="preserve">  Factores dificultadores: limitaciones de tiempo y recursos; se mitigarán mediante planificación con metodologías ágiles (Scrum) y uso de herramientas colaborativas (GitHub, Trello).</w:t>
+            </w:r>
+          </w:p>
+          <w:p>
+            <w:pPr>
+              <w:pStyle w:val="Prrafodelista"/>
+              <w:rPr>
+                <w:rFonts w:ascii="Calibri" w:hAnsi="Calibri" w:cs="Arial"/>
+                <w:i/>
+                <w:color w:val="548DD4"/>
+                <w:sz w:val="20"/>
+                <w:szCs w:val="20"/>
+                <w:lang w:eastAsia="es-CL"/>
+              </w:rPr>
+            </w:pPr>
           </w:p>
         </w:tc>
       </w:tr>
@@ -2682,7 +3315,15 @@
                 <w:rFonts w:ascii="Calibri" w:hAnsi="Calibri"/>
                 <w:color w:val="1F3864" w:themeColor="accent1" w:themeShade="80"/>
               </w:rPr>
-              <w:t>En este apartado debes definir objetivos generales y específicos del Proyecto APT. Es importante aclarar que los objetivos se deben plantear en forma clara, concisa y sin dar mayores explicaciones, es decir, deben entenderse por sí solos. Se sugiere redactarlos utilizando un verbo en infinitivo, pues ello obliga a precisar acciones concretas.</w:t>
+              <w:t xml:space="preserve">En este apartado debes definir objetivos generales y específicos del Proyecto APT. Es importante aclarar que los objetivos se deben plantear en forma clara, concisa y sin dar mayores explicaciones, es decir, </w:t>
+            </w:r>
+            <w:r>
+              <w:rPr>
+                <w:rFonts w:ascii="Calibri" w:hAnsi="Calibri"/>
+                <w:color w:val="1F3864" w:themeColor="accent1" w:themeShade="80"/>
+              </w:rPr>
+              <w:lastRenderedPageBreak/>
+              <w:t>deben entenderse por sí solos. Se sugiere redactarlos utilizando un verbo en infinitivo, pues ello obliga a precisar acciones concretas.</w:t>
             </w:r>
           </w:p>
         </w:tc>
@@ -3815,6 +4456,7 @@
                 <w:sz w:val="28"/>
                 <w:szCs w:val="28"/>
               </w:rPr>
+              <w:lastRenderedPageBreak/>
               <w:t>6</w:t>
             </w:r>
             <w:r>
@@ -4458,7 +5100,23 @@
                 <w:rFonts w:ascii="Calibri" w:hAnsi="Calibri"/>
                 <w:color w:val="1F3864" w:themeColor="accent1" w:themeShade="80"/>
               </w:rPr>
-              <w:t>efine la planificación de tu Proyecto APT de acuerdo a lo requerido</w:t>
+              <w:t xml:space="preserve">efine la planificación de tu Proyecto APT </w:t>
+            </w:r>
+            <w:proofErr w:type="gramStart"/>
+            <w:r>
+              <w:rPr>
+                <w:rFonts w:ascii="Calibri" w:hAnsi="Calibri"/>
+                <w:color w:val="1F3864" w:themeColor="accent1" w:themeShade="80"/>
+              </w:rPr>
+              <w:t>de acuerdo a</w:t>
+            </w:r>
+            <w:proofErr w:type="gramEnd"/>
+            <w:r>
+              <w:rPr>
+                <w:rFonts w:ascii="Calibri" w:hAnsi="Calibri"/>
+                <w:color w:val="1F3864" w:themeColor="accent1" w:themeShade="80"/>
+              </w:rPr>
+              <w:t xml:space="preserve"> lo requerido</w:t>
             </w:r>
             <w:r>
               <w:rPr>
@@ -4596,14 +5254,30 @@
                 <w:rFonts w:ascii="Calibri" w:hAnsi="Calibri"/>
                 <w:color w:val="1F3864" w:themeColor="accent1" w:themeShade="80"/>
               </w:rPr>
-              <w:t xml:space="preserve">Nombre de </w:t>
-            </w:r>
-            <w:r>
-              <w:rPr>
-                <w:rFonts w:ascii="Calibri" w:hAnsi="Calibri"/>
-                <w:color w:val="1F3864" w:themeColor="accent1" w:themeShade="80"/>
-              </w:rPr>
-              <w:t xml:space="preserve"> Actividades/Tareas</w:t>
+              <w:t xml:space="preserve">Nombre </w:t>
+            </w:r>
+            <w:proofErr w:type="gramStart"/>
+            <w:r>
+              <w:rPr>
+                <w:rFonts w:ascii="Calibri" w:hAnsi="Calibri"/>
+                <w:color w:val="1F3864" w:themeColor="accent1" w:themeShade="80"/>
+              </w:rPr>
+              <w:t xml:space="preserve">de </w:t>
+            </w:r>
+            <w:r>
+              <w:rPr>
+                <w:rFonts w:ascii="Calibri" w:hAnsi="Calibri"/>
+                <w:color w:val="1F3864" w:themeColor="accent1" w:themeShade="80"/>
+              </w:rPr>
+              <w:t xml:space="preserve"> Actividades</w:t>
+            </w:r>
+            <w:proofErr w:type="gramEnd"/>
+            <w:r>
+              <w:rPr>
+                <w:rFonts w:ascii="Calibri" w:hAnsi="Calibri"/>
+                <w:color w:val="1F3864" w:themeColor="accent1" w:themeShade="80"/>
+              </w:rPr>
+              <w:t>/Tareas</w:t>
             </w:r>
           </w:p>
         </w:tc>
@@ -5520,6 +6194,7 @@
                 <w:sz w:val="28"/>
                 <w:szCs w:val="28"/>
               </w:rPr>
+              <w:lastRenderedPageBreak/>
               <w:t>8</w:t>
             </w:r>
             <w:r>
@@ -7210,7 +7885,7 @@
 </file>
 
 <file path=word/endnotes.xml><?xml version="1.0" encoding="utf-8"?>
-<w:endnotes xmlns:wpc="http://schemas.microsoft.com/office/word/2010/wordprocessingCanvas" xmlns:cx="http://schemas.microsoft.com/office/drawing/2014/chartex" xmlns:mc="http://schemas.openxmlformats.org/markup-compatibility/2006" xmlns:o="urn:schemas-microsoft-com:office:office" xmlns:r="http://schemas.openxmlformats.org/officeDocument/2006/relationships" xmlns:m="http://schemas.openxmlformats.org/officeDocument/2006/math" xmlns:v="urn:schemas-microsoft-com:vml" xmlns:wp14="http://schemas.microsoft.com/office/word/2010/wordprocessingDrawing" xmlns:wp="http://schemas.openxmlformats.org/drawingml/2006/wordprocessingDrawing" xmlns:w10="urn:schemas-microsoft-com:office:word" xmlns:w="http://schemas.openxmlformats.org/wordprocessingml/2006/main" xmlns:w14="http://schemas.microsoft.com/office/word/2010/wordml" xmlns:w15="http://schemas.microsoft.com/office/word/2012/wordml" xmlns:w16se="http://schemas.microsoft.com/office/word/2015/wordml/symex" xmlns:wpg="http://schemas.microsoft.com/office/word/2010/wordprocessingGroup" xmlns:wpi="http://schemas.microsoft.com/office/word/2010/wordprocessingInk" xmlns:wne="http://schemas.microsoft.com/office/word/2006/wordml" xmlns:wps="http://schemas.microsoft.com/office/word/2010/wordprocessingShape" mc:Ignorable="w14 w15 w16se wp14">
+<w:endnotes xmlns:wpc="http://schemas.microsoft.com/office/word/2010/wordprocessingCanvas" xmlns:cx="http://schemas.microsoft.com/office/drawing/2014/chartex" xmlns:cx1="http://schemas.microsoft.com/office/drawing/2015/9/8/chartex" xmlns:cx2="http://schemas.microsoft.com/office/drawing/2015/10/21/chartex" xmlns:cx3="http://schemas.microsoft.com/office/drawing/2016/5/9/chartex" xmlns:cx4="http://schemas.microsoft.com/office/drawing/2016/5/10/chartex" xmlns:cx5="http://schemas.microsoft.com/office/drawing/2016/5/11/chartex" xmlns:cx6="http://schemas.microsoft.com/office/drawing/2016/5/12/chartex" xmlns:cx7="http://schemas.microsoft.com/office/drawing/2016/5/13/chartex" xmlns:cx8="http://schemas.microsoft.com/office/drawing/2016/5/14/chartex" xmlns:mc="http://schemas.openxmlformats.org/markup-compatibility/2006" xmlns:aink="http://schemas.microsoft.com/office/drawing/2016/ink" xmlns:am3d="http://schemas.microsoft.com/office/drawing/2017/model3d" xmlns:o="urn:schemas-microsoft-com:office:office" xmlns:oel="http://schemas.microsoft.com/office/2019/extlst" xmlns:r="http://schemas.openxmlformats.org/officeDocument/2006/relationships" xmlns:m="http://schemas.openxmlformats.org/officeDocument/2006/math" xmlns:v="urn:schemas-microsoft-com:vml" xmlns:wp14="http://schemas.microsoft.com/office/word/2010/wordprocessingDrawing" xmlns:wp="http://schemas.openxmlformats.org/drawingml/2006/wordprocessingDrawing" xmlns:w10="urn:schemas-microsoft-com:office:word" xmlns:w="http://schemas.openxmlformats.org/wordprocessingml/2006/main" xmlns:w14="http://schemas.microsoft.com/office/word/2010/wordml" xmlns:w15="http://schemas.microsoft.com/office/word/2012/wordml" xmlns:w16cex="http://schemas.microsoft.com/office/word/2018/wordml/cex" xmlns:w16cid="http://schemas.microsoft.com/office/word/2016/wordml/cid" xmlns:w16="http://schemas.microsoft.com/office/word/2018/wordml" xmlns:w16du="http://schemas.microsoft.com/office/word/2023/wordml/word16du" xmlns:w16sdtdh="http://schemas.microsoft.com/office/word/2020/wordml/sdtdatahash" xmlns:w16sdtfl="http://schemas.microsoft.com/office/word/2024/wordml/sdtformatlock" xmlns:w16se="http://schemas.microsoft.com/office/word/2015/wordml/symex" xmlns:wpg="http://schemas.microsoft.com/office/word/2010/wordprocessingGroup" xmlns:wpi="http://schemas.microsoft.com/office/word/2010/wordprocessingInk" xmlns:wne="http://schemas.microsoft.com/office/word/2006/wordml" xmlns:wps="http://schemas.microsoft.com/office/word/2010/wordprocessingShape" mc:Ignorable="w14 w15 w16se w16cid w16 w16cex w16sdtdh w16sdtfl w16du wp14">
   <w:endnote w:type="separator" w:id="-1">
     <w:p>
       <w:pPr>
@@ -7235,7 +7910,7 @@
 </file>
 
 <file path=word/footnotes.xml><?xml version="1.0" encoding="utf-8"?>
-<w:footnotes xmlns:wpc="http://schemas.microsoft.com/office/word/2010/wordprocessingCanvas" xmlns:cx="http://schemas.microsoft.com/office/drawing/2014/chartex" xmlns:mc="http://schemas.openxmlformats.org/markup-compatibility/2006" xmlns:o="urn:schemas-microsoft-com:office:office" xmlns:r="http://schemas.openxmlformats.org/officeDocument/2006/relationships" xmlns:m="http://schemas.openxmlformats.org/officeDocument/2006/math" xmlns:v="urn:schemas-microsoft-com:vml" xmlns:wp14="http://schemas.microsoft.com/office/word/2010/wordprocessingDrawing" xmlns:wp="http://schemas.openxmlformats.org/drawingml/2006/wordprocessingDrawing" xmlns:w10="urn:schemas-microsoft-com:office:word" xmlns:w="http://schemas.openxmlformats.org/wordprocessingml/2006/main" xmlns:w14="http://schemas.microsoft.com/office/word/2010/wordml" xmlns:w15="http://schemas.microsoft.com/office/word/2012/wordml" xmlns:w16se="http://schemas.microsoft.com/office/word/2015/wordml/symex" xmlns:wpg="http://schemas.microsoft.com/office/word/2010/wordprocessingGroup" xmlns:wpi="http://schemas.microsoft.com/office/word/2010/wordprocessingInk" xmlns:wne="http://schemas.microsoft.com/office/word/2006/wordml" xmlns:wps="http://schemas.microsoft.com/office/word/2010/wordprocessingShape" mc:Ignorable="w14 w15 w16se wp14">
+<w:footnotes xmlns:wpc="http://schemas.microsoft.com/office/word/2010/wordprocessingCanvas" xmlns:cx="http://schemas.microsoft.com/office/drawing/2014/chartex" xmlns:cx1="http://schemas.microsoft.com/office/drawing/2015/9/8/chartex" xmlns:cx2="http://schemas.microsoft.com/office/drawing/2015/10/21/chartex" xmlns:cx3="http://schemas.microsoft.com/office/drawing/2016/5/9/chartex" xmlns:cx4="http://schemas.microsoft.com/office/drawing/2016/5/10/chartex" xmlns:cx5="http://schemas.microsoft.com/office/drawing/2016/5/11/chartex" xmlns:cx6="http://schemas.microsoft.com/office/drawing/2016/5/12/chartex" xmlns:cx7="http://schemas.microsoft.com/office/drawing/2016/5/13/chartex" xmlns:cx8="http://schemas.microsoft.com/office/drawing/2016/5/14/chartex" xmlns:mc="http://schemas.openxmlformats.org/markup-compatibility/2006" xmlns:aink="http://schemas.microsoft.com/office/drawing/2016/ink" xmlns:am3d="http://schemas.microsoft.com/office/drawing/2017/model3d" xmlns:o="urn:schemas-microsoft-com:office:office" xmlns:oel="http://schemas.microsoft.com/office/2019/extlst" xmlns:r="http://schemas.openxmlformats.org/officeDocument/2006/relationships" xmlns:m="http://schemas.openxmlformats.org/officeDocument/2006/math" xmlns:v="urn:schemas-microsoft-com:vml" xmlns:wp14="http://schemas.microsoft.com/office/word/2010/wordprocessingDrawing" xmlns:wp="http://schemas.openxmlformats.org/drawingml/2006/wordprocessingDrawing" xmlns:w10="urn:schemas-microsoft-com:office:word" xmlns:w="http://schemas.openxmlformats.org/wordprocessingml/2006/main" xmlns:w14="http://schemas.microsoft.com/office/word/2010/wordml" xmlns:w15="http://schemas.microsoft.com/office/word/2012/wordml" xmlns:w16cex="http://schemas.microsoft.com/office/word/2018/wordml/cex" xmlns:w16cid="http://schemas.microsoft.com/office/word/2016/wordml/cid" xmlns:w16="http://schemas.microsoft.com/office/word/2018/wordml" xmlns:w16du="http://schemas.microsoft.com/office/word/2023/wordml/word16du" xmlns:w16sdtdh="http://schemas.microsoft.com/office/word/2020/wordml/sdtdatahash" xmlns:w16sdtfl="http://schemas.microsoft.com/office/word/2024/wordml/sdtformatlock" xmlns:w16se="http://schemas.microsoft.com/office/word/2015/wordml/symex" xmlns:wpg="http://schemas.microsoft.com/office/word/2010/wordprocessingGroup" xmlns:wpi="http://schemas.microsoft.com/office/word/2010/wordprocessingInk" xmlns:wne="http://schemas.microsoft.com/office/word/2006/wordml" xmlns:wps="http://schemas.microsoft.com/office/word/2010/wordprocessingShape" mc:Ignorable="w14 w15 w16se w16cid w16 w16cex w16sdtdh w16sdtfl w16du wp14">
   <w:footnote w:type="separator" w:id="-1">
     <w:p>
       <w:pPr>
@@ -7315,7 +7990,7 @@
 </file>
 
 <file path=word/header1.xml><?xml version="1.0" encoding="utf-8"?>
-<w:hdr xmlns:wpc="http://schemas.microsoft.com/office/word/2010/wordprocessingCanvas" xmlns:cx="http://schemas.microsoft.com/office/drawing/2014/chartex" xmlns:mc="http://schemas.openxmlformats.org/markup-compatibility/2006" xmlns:o="urn:schemas-microsoft-com:office:office" xmlns:r="http://schemas.openxmlformats.org/officeDocument/2006/relationships" xmlns:m="http://schemas.openxmlformats.org/officeDocument/2006/math" xmlns:v="urn:schemas-microsoft-com:vml" xmlns:wp14="http://schemas.microsoft.com/office/word/2010/wordprocessingDrawing" xmlns:wp="http://schemas.openxmlformats.org/drawingml/2006/wordprocessingDrawing" xmlns:w10="urn:schemas-microsoft-com:office:word" xmlns:w="http://schemas.openxmlformats.org/wordprocessingml/2006/main" xmlns:w14="http://schemas.microsoft.com/office/word/2010/wordml" xmlns:w15="http://schemas.microsoft.com/office/word/2012/wordml" xmlns:w16se="http://schemas.microsoft.com/office/word/2015/wordml/symex" xmlns:wpg="http://schemas.microsoft.com/office/word/2010/wordprocessingGroup" xmlns:wpi="http://schemas.microsoft.com/office/word/2010/wordprocessingInk" xmlns:wne="http://schemas.microsoft.com/office/word/2006/wordml" xmlns:wps="http://schemas.microsoft.com/office/word/2010/wordprocessingShape" mc:Ignorable="w14 w15 w16se wp14">
+<w:hdr xmlns:wpc="http://schemas.microsoft.com/office/word/2010/wordprocessingCanvas" xmlns:cx="http://schemas.microsoft.com/office/drawing/2014/chartex" xmlns:cx1="http://schemas.microsoft.com/office/drawing/2015/9/8/chartex" xmlns:cx2="http://schemas.microsoft.com/office/drawing/2015/10/21/chartex" xmlns:cx3="http://schemas.microsoft.com/office/drawing/2016/5/9/chartex" xmlns:cx4="http://schemas.microsoft.com/office/drawing/2016/5/10/chartex" xmlns:cx5="http://schemas.microsoft.com/office/drawing/2016/5/11/chartex" xmlns:cx6="http://schemas.microsoft.com/office/drawing/2016/5/12/chartex" xmlns:cx7="http://schemas.microsoft.com/office/drawing/2016/5/13/chartex" xmlns:cx8="http://schemas.microsoft.com/office/drawing/2016/5/14/chartex" xmlns:mc="http://schemas.openxmlformats.org/markup-compatibility/2006" xmlns:aink="http://schemas.microsoft.com/office/drawing/2016/ink" xmlns:am3d="http://schemas.microsoft.com/office/drawing/2017/model3d" xmlns:o="urn:schemas-microsoft-com:office:office" xmlns:oel="http://schemas.microsoft.com/office/2019/extlst" xmlns:r="http://schemas.openxmlformats.org/officeDocument/2006/relationships" xmlns:m="http://schemas.openxmlformats.org/officeDocument/2006/math" xmlns:v="urn:schemas-microsoft-com:vml" xmlns:wp14="http://schemas.microsoft.com/office/word/2010/wordprocessingDrawing" xmlns:wp="http://schemas.openxmlformats.org/drawingml/2006/wordprocessingDrawing" xmlns:w10="urn:schemas-microsoft-com:office:word" xmlns:w="http://schemas.openxmlformats.org/wordprocessingml/2006/main" xmlns:w14="http://schemas.microsoft.com/office/word/2010/wordml" xmlns:w15="http://schemas.microsoft.com/office/word/2012/wordml" xmlns:w16cex="http://schemas.microsoft.com/office/word/2018/wordml/cex" xmlns:w16cid="http://schemas.microsoft.com/office/word/2016/wordml/cid" xmlns:w16="http://schemas.microsoft.com/office/word/2018/wordml" xmlns:w16du="http://schemas.microsoft.com/office/word/2023/wordml/word16du" xmlns:w16sdtdh="http://schemas.microsoft.com/office/word/2020/wordml/sdtdatahash" xmlns:w16sdtfl="http://schemas.microsoft.com/office/word/2024/wordml/sdtformatlock" xmlns:w16se="http://schemas.microsoft.com/office/word/2015/wordml/symex" xmlns:wpg="http://schemas.microsoft.com/office/word/2010/wordprocessingGroup" xmlns:wpi="http://schemas.microsoft.com/office/word/2010/wordprocessingInk" xmlns:wne="http://schemas.microsoft.com/office/word/2006/wordml" xmlns:wps="http://schemas.microsoft.com/office/word/2010/wordprocessingShape" mc:Ignorable="w14 w15 w16se w16cid w16 w16cex w16sdtdh w16sdtfl w16du wp14">
   <w:tbl>
     <w:tblPr>
       <w:tblStyle w:val="Tablaconcuadrcula1"/>
@@ -7500,7 +8175,7 @@
 </file>
 
 <file path=word/numbering.xml><?xml version="1.0" encoding="utf-8"?>
-<w:numbering xmlns:wpc="http://schemas.microsoft.com/office/word/2010/wordprocessingCanvas" xmlns:cx="http://schemas.microsoft.com/office/drawing/2014/chartex" xmlns:mc="http://schemas.openxmlformats.org/markup-compatibility/2006" xmlns:o="urn:schemas-microsoft-com:office:office" xmlns:r="http://schemas.openxmlformats.org/officeDocument/2006/relationships" xmlns:m="http://schemas.openxmlformats.org/officeDocument/2006/math" xmlns:v="urn:schemas-microsoft-com:vml" xmlns:wp14="http://schemas.microsoft.com/office/word/2010/wordprocessingDrawing" xmlns:wp="http://schemas.openxmlformats.org/drawingml/2006/wordprocessingDrawing" xmlns:w10="urn:schemas-microsoft-com:office:word" xmlns:w="http://schemas.openxmlformats.org/wordprocessingml/2006/main" xmlns:w14="http://schemas.microsoft.com/office/word/2010/wordml" xmlns:w15="http://schemas.microsoft.com/office/word/2012/wordml" xmlns:w16se="http://schemas.microsoft.com/office/word/2015/wordml/symex" xmlns:wpg="http://schemas.microsoft.com/office/word/2010/wordprocessingGroup" xmlns:wpi="http://schemas.microsoft.com/office/word/2010/wordprocessingInk" xmlns:wne="http://schemas.microsoft.com/office/word/2006/wordml" xmlns:wps="http://schemas.microsoft.com/office/word/2010/wordprocessingShape" mc:Ignorable="w14 w15 w16se wp14">
+<w:numbering xmlns:wpc="http://schemas.microsoft.com/office/word/2010/wordprocessingCanvas" xmlns:cx="http://schemas.microsoft.com/office/drawing/2014/chartex" xmlns:cx1="http://schemas.microsoft.com/office/drawing/2015/9/8/chartex" xmlns:cx2="http://schemas.microsoft.com/office/drawing/2015/10/21/chartex" xmlns:cx3="http://schemas.microsoft.com/office/drawing/2016/5/9/chartex" xmlns:cx4="http://schemas.microsoft.com/office/drawing/2016/5/10/chartex" xmlns:cx5="http://schemas.microsoft.com/office/drawing/2016/5/11/chartex" xmlns:cx6="http://schemas.microsoft.com/office/drawing/2016/5/12/chartex" xmlns:cx7="http://schemas.microsoft.com/office/drawing/2016/5/13/chartex" xmlns:cx8="http://schemas.microsoft.com/office/drawing/2016/5/14/chartex" xmlns:mc="http://schemas.openxmlformats.org/markup-compatibility/2006" xmlns:aink="http://schemas.microsoft.com/office/drawing/2016/ink" xmlns:am3d="http://schemas.microsoft.com/office/drawing/2017/model3d" xmlns:o="urn:schemas-microsoft-com:office:office" xmlns:oel="http://schemas.microsoft.com/office/2019/extlst" xmlns:r="http://schemas.openxmlformats.org/officeDocument/2006/relationships" xmlns:m="http://schemas.openxmlformats.org/officeDocument/2006/math" xmlns:v="urn:schemas-microsoft-com:vml" xmlns:wp14="http://schemas.microsoft.com/office/word/2010/wordprocessingDrawing" xmlns:wp="http://schemas.openxmlformats.org/drawingml/2006/wordprocessingDrawing" xmlns:w10="urn:schemas-microsoft-com:office:word" xmlns:w="http://schemas.openxmlformats.org/wordprocessingml/2006/main" xmlns:w14="http://schemas.microsoft.com/office/word/2010/wordml" xmlns:w15="http://schemas.microsoft.com/office/word/2012/wordml" xmlns:w16cex="http://schemas.microsoft.com/office/word/2018/wordml/cex" xmlns:w16cid="http://schemas.microsoft.com/office/word/2016/wordml/cid" xmlns:w16="http://schemas.microsoft.com/office/word/2018/wordml" xmlns:w16du="http://schemas.microsoft.com/office/word/2023/wordml/word16du" xmlns:w16sdtdh="http://schemas.microsoft.com/office/word/2020/wordml/sdtdatahash" xmlns:w16sdtfl="http://schemas.microsoft.com/office/word/2024/wordml/sdtformatlock" xmlns:w16se="http://schemas.microsoft.com/office/word/2015/wordml/symex" xmlns:wpg="http://schemas.microsoft.com/office/word/2010/wordprocessingGroup" xmlns:wpi="http://schemas.microsoft.com/office/word/2010/wordprocessingInk" xmlns:wne="http://schemas.microsoft.com/office/word/2006/wordml" xmlns:wps="http://schemas.microsoft.com/office/word/2010/wordprocessingShape" mc:Ignorable="w14 w15 w16se w16cid w16 w16cex w16sdtdh w16sdtfl w16du wp14">
   <w:abstractNum w:abstractNumId="0" w15:restartNumberingAfterBreak="0">
     <w:nsid w:val="129E5F86"/>
     <w:multiLevelType w:val="hybridMultilevel"/>
@@ -7889,23 +8564,23 @@
       </w:pPr>
     </w:lvl>
   </w:abstractNum>
-  <w:num w:numId="1">
+  <w:num w:numId="1" w16cid:durableId="2042515271">
     <w:abstractNumId w:val="2"/>
   </w:num>
-  <w:num w:numId="2">
+  <w:num w:numId="2" w16cid:durableId="663510975">
     <w:abstractNumId w:val="3"/>
   </w:num>
-  <w:num w:numId="3">
+  <w:num w:numId="3" w16cid:durableId="1103919808">
     <w:abstractNumId w:val="0"/>
   </w:num>
-  <w:num w:numId="4">
+  <w:num w:numId="4" w16cid:durableId="333922855">
     <w:abstractNumId w:val="1"/>
   </w:num>
 </w:numbering>
 </file>
 
 <file path=word/styles.xml><?xml version="1.0" encoding="utf-8"?>
-<w:styles xmlns:mc="http://schemas.openxmlformats.org/markup-compatibility/2006" xmlns:r="http://schemas.openxmlformats.org/officeDocument/2006/relationships" xmlns:w="http://schemas.openxmlformats.org/wordprocessingml/2006/main" xmlns:w14="http://schemas.microsoft.com/office/word/2010/wordml" xmlns:w15="http://schemas.microsoft.com/office/word/2012/wordml" xmlns:w16se="http://schemas.microsoft.com/office/word/2015/wordml/symex" mc:Ignorable="w14 w15 w16se">
+<w:styles xmlns:mc="http://schemas.openxmlformats.org/markup-compatibility/2006" xmlns:r="http://schemas.openxmlformats.org/officeDocument/2006/relationships" xmlns:w="http://schemas.openxmlformats.org/wordprocessingml/2006/main" xmlns:w14="http://schemas.microsoft.com/office/word/2010/wordml" xmlns:w15="http://schemas.microsoft.com/office/word/2012/wordml" xmlns:w16cex="http://schemas.microsoft.com/office/word/2018/wordml/cex" xmlns:w16cid="http://schemas.microsoft.com/office/word/2016/wordml/cid" xmlns:w16="http://schemas.microsoft.com/office/word/2018/wordml" xmlns:w16du="http://schemas.microsoft.com/office/word/2023/wordml/word16du" xmlns:w16sdtdh="http://schemas.microsoft.com/office/word/2020/wordml/sdtdatahash" xmlns:w16sdtfl="http://schemas.microsoft.com/office/word/2024/wordml/sdtformatlock" xmlns:w16se="http://schemas.microsoft.com/office/word/2015/wordml/symex" mc:Ignorable="w14 w15 w16se w16cid w16 w16cex w16sdtdh w16sdtfl w16du">
   <w:docDefaults>
     <w:rPrDefault>
       <w:rPr>
@@ -7917,7 +8592,7 @@
     </w:rPrDefault>
     <w:pPrDefault/>
   </w:docDefaults>
-  <w:latentStyles w:defLockedState="0" w:defUIPriority="99" w:defSemiHidden="0" w:defUnhideWhenUsed="0" w:defQFormat="0" w:count="371">
+  <w:latentStyles w:defLockedState="0" w:defUIPriority="99" w:defSemiHidden="0" w:defUnhideWhenUsed="0" w:defQFormat="0" w:count="376">
     <w:lsdException w:name="Normal" w:uiPriority="0" w:qFormat="1"/>
     <w:lsdException w:name="heading 1" w:uiPriority="9" w:qFormat="1"/>
     <w:lsdException w:name="heading 2" w:semiHidden="1" w:uiPriority="9" w:unhideWhenUsed="1" w:qFormat="1"/>
@@ -8289,6 +8964,11 @@
     <w:lsdException w:name="List Table 5 Dark Accent 6" w:uiPriority="50"/>
     <w:lsdException w:name="List Table 6 Colorful Accent 6" w:uiPriority="51"/>
     <w:lsdException w:name="List Table 7 Colorful Accent 6" w:uiPriority="52"/>
+    <w:lsdException w:name="Mention" w:semiHidden="1" w:unhideWhenUsed="1"/>
+    <w:lsdException w:name="Smart Hyperlink" w:semiHidden="1" w:unhideWhenUsed="1"/>
+    <w:lsdException w:name="Hashtag" w:semiHidden="1" w:unhideWhenUsed="1"/>
+    <w:lsdException w:name="Unresolved Mention" w:semiHidden="1" w:unhideWhenUsed="1"/>
+    <w:lsdException w:name="Smart Link" w:semiHidden="1" w:unhideWhenUsed="1"/>
   </w:latentStyles>
   <w:style w:type="paragraph" w:default="1" w:styleId="Normal">
     <w:name w:val="Normal"/>
@@ -8327,7 +9007,6 @@
   <w:style w:type="character" w:default="1" w:styleId="Fuentedeprrafopredeter">
     <w:name w:val="Default Paragraph Font"/>
     <w:uiPriority w:val="1"/>
-    <w:semiHidden/>
     <w:unhideWhenUsed/>
   </w:style>
   <w:style w:type="table" w:default="1" w:styleId="Tablanormal">
@@ -8911,6 +9590,21 @@
 </file>
 
 <file path=customXml/item1.xml><?xml version="1.0" encoding="utf-8"?>
+<p:properties xmlns:p="http://schemas.microsoft.com/office/2006/metadata/properties" xmlns:xsi="http://www.w3.org/2001/XMLSchema-instance" xmlns:pc="http://schemas.microsoft.com/office/infopath/2007/PartnerControls">
+  <documentManagement/>
+</p:properties>
+</file>
+
+<file path=customXml/item2.xml><?xml version="1.0" encoding="utf-8"?>
+<?mso-contentType ?>
+<FormTemplates xmlns="http://schemas.microsoft.com/sharepoint/v3/contenttype/forms">
+  <Display>DocumentLibraryForm</Display>
+  <Edit>DocumentLibraryForm</Edit>
+  <New>DocumentLibraryForm</New>
+</FormTemplates>
+</file>
+
+<file path=customXml/item3.xml><?xml version="1.0" encoding="utf-8"?>
 <ct:contentTypeSchema xmlns:ct="http://schemas.microsoft.com/office/2006/metadata/contentType" xmlns:ma="http://schemas.microsoft.com/office/2006/metadata/properties/metaAttributes" ct:_="" ma:_="" ma:contentTypeName="Documento" ma:contentTypeID="0x010100E96778489EE7714D8BD12CC105EB918B" ma:contentTypeVersion="2" ma:contentTypeDescription="Crear nuevo documento." ma:contentTypeScope="" ma:versionID="416c5c7ae9b5d54d83875cd3c65194e3">
   <xsd:schema xmlns:xsd="http://www.w3.org/2001/XMLSchema" xmlns:xs="http://www.w3.org/2001/XMLSchema" xmlns:p="http://schemas.microsoft.com/office/2006/metadata/properties" xmlns:ns2="126e8a1c-9ea9-435a-ac89-d06c80d62e30" targetNamespace="http://schemas.microsoft.com/office/2006/metadata/properties" ma:root="true" ma:fieldsID="70a237c842677bd850644f8595079f5e" ns2:_="">
     <xsd:import namespace="126e8a1c-9ea9-435a-ac89-d06c80d62e30"/>
@@ -9042,22 +9736,24 @@
 </ct:contentTypeSchema>
 </file>
 
-<file path=customXml/item2.xml><?xml version="1.0" encoding="utf-8"?>
-<?mso-contentType ?>
-<FormTemplates xmlns="http://schemas.microsoft.com/sharepoint/v3/contenttype/forms">
-  <Display>DocumentLibraryForm</Display>
-  <Edit>DocumentLibraryForm</Edit>
-  <New>DocumentLibraryForm</New>
-</FormTemplates>
+<file path=customXml/itemProps1.xml><?xml version="1.0" encoding="utf-8"?>
+<ds:datastoreItem xmlns:ds="http://schemas.openxmlformats.org/officeDocument/2006/customXml" ds:itemID="{38174882-579A-45DC-A704-C035A9357F73}">
+  <ds:schemaRefs>
+    <ds:schemaRef ds:uri="http://schemas.microsoft.com/office/2006/metadata/properties"/>
+    <ds:schemaRef ds:uri="http://schemas.microsoft.com/office/infopath/2007/PartnerControls"/>
+  </ds:schemaRefs>
+</ds:datastoreItem>
 </file>
 
-<file path=customXml/item3.xml><?xml version="1.0" encoding="utf-8"?>
-<p:properties xmlns:p="http://schemas.microsoft.com/office/2006/metadata/properties" xmlns:xsi="http://www.w3.org/2001/XMLSchema-instance" xmlns:pc="http://schemas.microsoft.com/office/infopath/2007/PartnerControls">
-  <documentManagement/>
-</p:properties>
+<file path=customXml/itemProps2.xml><?xml version="1.0" encoding="utf-8"?>
+<ds:datastoreItem xmlns:ds="http://schemas.openxmlformats.org/officeDocument/2006/customXml" ds:itemID="{F3E3E2F7-59E7-4722-B872-D023DC9D1CC1}">
+  <ds:schemaRefs>
+    <ds:schemaRef ds:uri="http://schemas.microsoft.com/sharepoint/v3/contenttype/forms"/>
+  </ds:schemaRefs>
+</ds:datastoreItem>
 </file>
 
-<file path=customXml/itemProps1.xml><?xml version="1.0" encoding="utf-8"?>
+<file path=customXml/itemProps3.xml><?xml version="1.0" encoding="utf-8"?>
 <ds:datastoreItem xmlns:ds="http://schemas.openxmlformats.org/officeDocument/2006/customXml" ds:itemID="{7C9B9CFF-B258-43B4-948A-968A031773F5}">
   <ds:schemaRefs>
     <ds:schemaRef ds:uri="http://schemas.microsoft.com/office/2006/metadata/contentType"/>
@@ -9073,28 +9769,4 @@
     <ds:schemaRef ds:uri="http://schemas.microsoft.com/internal/obd"/>
   </ds:schemaRefs>
 </ds:datastoreItem>
-</file>
-
-<file path=customXml/itemProps2.xml><?xml version="1.0" encoding="utf-8"?>
-<ds:datastoreItem xmlns:ds="http://schemas.openxmlformats.org/officeDocument/2006/customXml" ds:itemID="{F3E3E2F7-59E7-4722-B872-D023DC9D1CC1}">
-  <ds:schemaRefs>
-    <ds:schemaRef ds:uri="http://schemas.microsoft.com/sharepoint/v3/contenttype/forms"/>
-  </ds:schemaRefs>
-</ds:datastoreItem>
-</file>
-
-<file path=customXml/itemProps3.xml><?xml version="1.0" encoding="utf-8"?>
-<ds:datastoreItem xmlns:ds="http://schemas.openxmlformats.org/officeDocument/2006/customXml" ds:itemID="{38174882-579A-45DC-A704-C035A9357F73}">
-  <ds:schemaRefs>
-    <ds:schemaRef ds:uri="http://purl.org/dc/elements/1.1/"/>
-    <ds:schemaRef ds:uri="126e8a1c-9ea9-435a-ac89-d06c80d62e30"/>
-    <ds:schemaRef ds:uri="http://purl.org/dc/dcmitype/"/>
-    <ds:schemaRef ds:uri="http://schemas.microsoft.com/office/2006/documentManagement/types"/>
-    <ds:schemaRef ds:uri="http://www.w3.org/XML/1998/namespace"/>
-    <ds:schemaRef ds:uri="http://schemas.microsoft.com/office/2006/metadata/properties"/>
-    <ds:schemaRef ds:uri="http://schemas.microsoft.com/office/infopath/2007/PartnerControls"/>
-    <ds:schemaRef ds:uri="http://schemas.openxmlformats.org/package/2006/metadata/core-properties"/>
-    <ds:schemaRef ds:uri="http://purl.org/dc/terms/"/>
-  </ds:schemaRefs>
-</ds:datastoreItem>
 </file>
</xml_diff>

<commit_message>
cambios nombre y mockup
</commit_message>
<xml_diff>
--- a/Fase 1/Evidencias Grupales/1.5_GuiaEstudiante_Fase 1_Definicion Proyecto APT.docx
+++ b/Fase 1/Evidencias Grupales/1.5_GuiaEstudiante_Fase 1_Definicion Proyecto APT.docx
@@ -156,7 +156,6 @@
                                 </w:rPr>
                                 <w:t xml:space="preserve">Asignatura </w:t>
                               </w:r>
-                              <w:proofErr w:type="spellStart"/>
                               <w:r>
                                 <w:rPr>
                                   <w:b/>
@@ -166,7 +165,6 @@
                                 </w:rPr>
                                 <w:t>Capstone</w:t>
                               </w:r>
-                              <w:proofErr w:type="spellEnd"/>
                             </w:p>
                           </w:txbxContent>
                         </wps:txbx>
@@ -331,7 +329,6 @@
                           </w:rPr>
                           <w:t xml:space="preserve">Asignatura </w:t>
                         </w:r>
-                        <w:proofErr w:type="spellStart"/>
                         <w:r>
                           <w:rPr>
                             <w:b/>
@@ -341,7 +338,6 @@
                           </w:rPr>
                           <w:t>Capstone</w:t>
                         </w:r>
-                        <w:proofErr w:type="spellEnd"/>
                       </w:p>
                     </w:txbxContent>
                   </v:textbox>
@@ -1770,7 +1766,19 @@
                 <w:szCs w:val="20"/>
                 <w:lang w:eastAsia="es-CL"/>
               </w:rPr>
-              <w:t>ARC 2.0 Electrónica</w:t>
+              <w:t>BAIECO</w:t>
+            </w:r>
+            <w:r>
+              <w:rPr>
+                <w:rFonts w:ascii="Calibri" w:hAnsi="Calibri" w:cs="Arial"/>
+                <w:b/>
+                <w:bCs/>
+                <w:color w:val="000000" w:themeColor="text1"/>
+                <w:sz w:val="20"/>
+                <w:szCs w:val="20"/>
+                <w:lang w:eastAsia="es-CL"/>
+              </w:rPr>
+              <w:t xml:space="preserve"> Electrónica</w:t>
             </w:r>
             <w:r>
               <w:rPr>
@@ -3143,7 +3151,42 @@
                 <w:szCs w:val="20"/>
                 <w:lang w:eastAsia="es-CL"/>
               </w:rPr>
-              <w:t xml:space="preserve">  Factores facilitadores: experiencia previa del equipo en desarrollo web y apoyo de la empresa ARC 2.0 como cliente real.</w:t>
+              <w:t xml:space="preserve">  Factores facilitadores: experiencia previa del equipo en desarrollo web y apoyo de la empresa </w:t>
+            </w:r>
+            <w:r>
+              <w:rPr>
+                <w:rFonts w:ascii="Calibri" w:hAnsi="Calibri" w:cs="Arial"/>
+                <w:b/>
+                <w:bCs/>
+                <w:color w:val="000000" w:themeColor="text1"/>
+                <w:sz w:val="20"/>
+                <w:szCs w:val="20"/>
+                <w:lang w:eastAsia="es-CL"/>
+              </w:rPr>
+              <w:t>BAIECO</w:t>
+            </w:r>
+            <w:r>
+              <w:rPr>
+                <w:rFonts w:ascii="Calibri" w:hAnsi="Calibri" w:cs="Arial"/>
+                <w:b/>
+                <w:bCs/>
+                <w:color w:val="000000" w:themeColor="text1"/>
+                <w:sz w:val="20"/>
+                <w:szCs w:val="20"/>
+                <w:lang w:eastAsia="es-CL"/>
+              </w:rPr>
+              <w:t xml:space="preserve"> Electrónica</w:t>
+            </w:r>
+            <w:r>
+              <w:rPr>
+                <w:rFonts w:ascii="Calibri" w:hAnsi="Calibri" w:cs="Arial"/>
+                <w:iCs/>
+                <w:color w:val="000000" w:themeColor="text1"/>
+                <w:sz w:val="20"/>
+                <w:szCs w:val="20"/>
+                <w:lang w:eastAsia="es-CL"/>
+              </w:rPr>
+              <w:t xml:space="preserve"> como cliente real.</w:t>
             </w:r>
           </w:p>
           <w:p>
@@ -3428,7 +3471,53 @@
                 <w:szCs w:val="20"/>
                 <w:lang w:eastAsia="es-CL"/>
               </w:rPr>
-              <w:t xml:space="preserve"> un sistema de gestión de órdenes de servicio técnico para ARC 2.0 Electrónica, que permita mejorar la eficiencia operativa, optimizar la comunicación con los clientes y reducir los errores en la administración de órdenes, integrando funcionalidades como notificaciones automáticas, registro de datos centralizado y seguimiento en línea.</w:t>
+              <w:t xml:space="preserve"> un sistema de gestión de órdenes de servicio técnico para </w:t>
+            </w:r>
+            <w:r>
+              <w:rPr>
+                <w:rFonts w:ascii="Calibri" w:hAnsi="Calibri" w:cs="Arial"/>
+                <w:b/>
+                <w:bCs/>
+                <w:color w:val="000000" w:themeColor="text1"/>
+                <w:sz w:val="20"/>
+                <w:szCs w:val="20"/>
+                <w:lang w:eastAsia="es-CL"/>
+              </w:rPr>
+              <w:t>BAIECO</w:t>
+            </w:r>
+            <w:r>
+              <w:rPr>
+                <w:rFonts w:ascii="Calibri" w:hAnsi="Calibri" w:cs="Arial"/>
+                <w:b/>
+                <w:bCs/>
+                <w:color w:val="000000" w:themeColor="text1"/>
+                <w:sz w:val="20"/>
+                <w:szCs w:val="20"/>
+                <w:lang w:eastAsia="es-CL"/>
+              </w:rPr>
+              <w:t xml:space="preserve"> Electrónica</w:t>
+            </w:r>
+            <w:r>
+              <w:rPr>
+                <w:rFonts w:ascii="Calibri" w:hAnsi="Calibri" w:cs="Arial"/>
+                <w:i/>
+                <w:color w:val="548DD4"/>
+                <w:sz w:val="20"/>
+                <w:szCs w:val="20"/>
+                <w:lang w:eastAsia="es-CL"/>
+              </w:rPr>
+              <w:t xml:space="preserve"> </w:t>
+            </w:r>
+            <w:r>
+              <w:rPr>
+                <w:rFonts w:ascii="Calibri" w:hAnsi="Calibri" w:cs="Arial"/>
+                <w:i/>
+                <w:color w:val="548DD4"/>
+                <w:sz w:val="20"/>
+                <w:szCs w:val="20"/>
+                <w:lang w:eastAsia="es-CL"/>
+              </w:rPr>
+              <w:t>Electrónica, que permita mejorar la eficiencia operativa, optimizar la comunicación con los clientes y reducir los errores en la administración de órdenes, integrando funcionalidades como notificaciones automáticas, registro de datos centralizado y seguimiento en línea.</w:t>
             </w:r>
           </w:p>
         </w:tc>
@@ -10453,6 +10542,7 @@
   <w:style w:type="character" w:default="1" w:styleId="DefaultParagraphFont">
     <w:name w:val="Default Paragraph Font"/>
     <w:uiPriority w:val="1"/>
+    <w:semiHidden/>
     <w:unhideWhenUsed/>
   </w:style>
   <w:style w:type="table" w:default="1" w:styleId="TableNormal">
@@ -11042,6 +11132,15 @@
 </file>
 
 <file path=customXml/item2.xml><?xml version="1.0" encoding="utf-8"?>
+<?mso-contentType ?>
+<FormTemplates xmlns="http://schemas.microsoft.com/sharepoint/v3/contenttype/forms">
+  <Display>DocumentLibraryForm</Display>
+  <Edit>DocumentLibraryForm</Edit>
+  <New>DocumentLibraryForm</New>
+</FormTemplates>
+</file>
+
+<file path=customXml/item3.xml><?xml version="1.0" encoding="utf-8"?>
 <ct:contentTypeSchema xmlns:ct="http://schemas.microsoft.com/office/2006/metadata/contentType" xmlns:ma="http://schemas.microsoft.com/office/2006/metadata/properties/metaAttributes" ct:_="" ma:_="" ma:contentTypeName="Documento" ma:contentTypeID="0x010100E96778489EE7714D8BD12CC105EB918B" ma:contentTypeVersion="2" ma:contentTypeDescription="Crear nuevo documento." ma:contentTypeScope="" ma:versionID="416c5c7ae9b5d54d83875cd3c65194e3">
   <xsd:schema xmlns:xsd="http://www.w3.org/2001/XMLSchema" xmlns:xs="http://www.w3.org/2001/XMLSchema" xmlns:p="http://schemas.microsoft.com/office/2006/metadata/properties" xmlns:ns2="126e8a1c-9ea9-435a-ac89-d06c80d62e30" targetNamespace="http://schemas.microsoft.com/office/2006/metadata/properties" ma:root="true" ma:fieldsID="70a237c842677bd850644f8595079f5e" ns2:_="">
     <xsd:import namespace="126e8a1c-9ea9-435a-ac89-d06c80d62e30"/>
@@ -11173,15 +11272,6 @@
 </ct:contentTypeSchema>
 </file>
 
-<file path=customXml/item3.xml><?xml version="1.0" encoding="utf-8"?>
-<?mso-contentType ?>
-<FormTemplates xmlns="http://schemas.microsoft.com/sharepoint/v3/contenttype/forms">
-  <Display>DocumentLibraryForm</Display>
-  <Edit>DocumentLibraryForm</Edit>
-  <New>DocumentLibraryForm</New>
-</FormTemplates>
-</file>
-
 <file path=customXml/itemProps1.xml><?xml version="1.0" encoding="utf-8"?>
 <ds:datastoreItem xmlns:ds="http://schemas.openxmlformats.org/officeDocument/2006/customXml" ds:itemID="{38174882-579A-45DC-A704-C035A9357F73}">
   <ds:schemaRefs>
@@ -11192,6 +11282,14 @@
 </file>
 
 <file path=customXml/itemProps2.xml><?xml version="1.0" encoding="utf-8"?>
+<ds:datastoreItem xmlns:ds="http://schemas.openxmlformats.org/officeDocument/2006/customXml" ds:itemID="{F3E3E2F7-59E7-4722-B872-D023DC9D1CC1}">
+  <ds:schemaRefs>
+    <ds:schemaRef ds:uri="http://schemas.microsoft.com/sharepoint/v3/contenttype/forms"/>
+  </ds:schemaRefs>
+</ds:datastoreItem>
+</file>
+
+<file path=customXml/itemProps3.xml><?xml version="1.0" encoding="utf-8"?>
 <ds:datastoreItem xmlns:ds="http://schemas.openxmlformats.org/officeDocument/2006/customXml" ds:itemID="{7C9B9CFF-B258-43B4-948A-968A031773F5}">
   <ds:schemaRefs>
     <ds:schemaRef ds:uri="http://schemas.microsoft.com/office/2006/metadata/contentType"/>
@@ -11207,12 +11305,4 @@
     <ds:schemaRef ds:uri="http://schemas.microsoft.com/internal/obd"/>
   </ds:schemaRefs>
 </ds:datastoreItem>
-</file>
-
-<file path=customXml/itemProps3.xml><?xml version="1.0" encoding="utf-8"?>
-<ds:datastoreItem xmlns:ds="http://schemas.openxmlformats.org/officeDocument/2006/customXml" ds:itemID="{F3E3E2F7-59E7-4722-B872-D023DC9D1CC1}">
-  <ds:schemaRefs>
-    <ds:schemaRef ds:uri="http://schemas.microsoft.com/sharepoint/v3/contenttype/forms"/>
-  </ds:schemaRefs>
-</ds:datastoreItem>
 </file>
</xml_diff>

<commit_message>
cambios a los documentos
</commit_message>
<xml_diff>
--- a/Fase 1/Evidencias Grupales/1.5_GuiaEstudiante_Fase 1_Definicion Proyecto APT.docx
+++ b/Fase 1/Evidencias Grupales/1.5_GuiaEstudiante_Fase 1_Definicion Proyecto APT.docx
@@ -373,7 +373,7 @@
     </w:p>
     <w:p>
       <w:pPr>
-        <w:pStyle w:val="ListParagraph"/>
+        <w:pStyle w:val="Prrafodelista"/>
         <w:numPr>
           <w:ilvl w:val="0"/>
           <w:numId w:val="1"/>
@@ -399,7 +399,7 @@
     </w:p>
     <w:tbl>
       <w:tblPr>
-        <w:tblStyle w:val="TableGrid"/>
+        <w:tblStyle w:val="Tablaconcuadrcula"/>
         <w:tblW w:w="9498" w:type="dxa"/>
         <w:tblInd w:w="-714" w:type="dxa"/>
         <w:tblBorders>
@@ -466,7 +466,7 @@
           </w:tcPr>
           <w:p>
             <w:pPr>
-              <w:pStyle w:val="Footer"/>
+              <w:pStyle w:val="Piedepgina"/>
               <w:rPr>
                 <w:rFonts w:ascii="Calibri" w:hAnsi="Calibri"/>
                 <w:color w:val="1F3864" w:themeColor="accent1" w:themeShade="80"/>
@@ -496,7 +496,7 @@
     </w:p>
     <w:tbl>
       <w:tblPr>
-        <w:tblStyle w:val="TableGrid"/>
+        <w:tblStyle w:val="Tablaconcuadrcula"/>
         <w:tblW w:w="9498" w:type="dxa"/>
         <w:tblInd w:w="-714" w:type="dxa"/>
         <w:tblBorders>
@@ -728,6 +728,7 @@
             <w:pPr>
               <w:rPr>
                 <w:b/>
+                <w:u w:val="single"/>
               </w:rPr>
             </w:pPr>
             <w:r>
@@ -735,6 +736,12 @@
                 <w:b/>
               </w:rPr>
               <w:t>21.427.653-4</w:t>
+            </w:r>
+            <w:r>
+              <w:rPr>
+                <w:b/>
+              </w:rPr>
+              <w:t xml:space="preserve">, 19.998.142-0, </w:t>
             </w:r>
           </w:p>
         </w:tc>
@@ -886,7 +893,7 @@
     </w:p>
     <w:tbl>
       <w:tblPr>
-        <w:tblStyle w:val="TableGrid"/>
+        <w:tblStyle w:val="Tablaconcuadrcula"/>
         <w:tblW w:w="9498" w:type="dxa"/>
         <w:tblInd w:w="-714" w:type="dxa"/>
         <w:tblBorders>
@@ -944,7 +951,7 @@
           </w:tcPr>
           <w:p>
             <w:pPr>
-              <w:pStyle w:val="Footer"/>
+              <w:pStyle w:val="Piedepgina"/>
               <w:rPr>
                 <w:rFonts w:ascii="Calibri" w:hAnsi="Calibri"/>
                 <w:color w:val="1F3864" w:themeColor="accent1" w:themeShade="80"/>
@@ -972,7 +979,7 @@
     </w:p>
     <w:tbl>
       <w:tblPr>
-        <w:tblStyle w:val="TableGrid"/>
+        <w:tblStyle w:val="Tablaconcuadrcula"/>
         <w:tblW w:w="9498" w:type="dxa"/>
         <w:tblInd w:w="-714" w:type="dxa"/>
         <w:tblBorders>
@@ -1332,7 +1339,7 @@
     </w:p>
     <w:tbl>
       <w:tblPr>
-        <w:tblStyle w:val="TableGrid"/>
+        <w:tblStyle w:val="Tablaconcuadrcula"/>
         <w:tblW w:w="9498" w:type="dxa"/>
         <w:tblInd w:w="-714" w:type="dxa"/>
         <w:tblBorders>
@@ -1400,7 +1407,7 @@
           </w:tcPr>
           <w:p>
             <w:pPr>
-              <w:pStyle w:val="Footer"/>
+              <w:pStyle w:val="Piedepgina"/>
               <w:jc w:val="both"/>
               <w:rPr>
                 <w:rFonts w:ascii="Calibri" w:hAnsi="Calibri"/>
@@ -1445,7 +1452,7 @@
     </w:p>
     <w:tbl>
       <w:tblPr>
-        <w:tblStyle w:val="TableGrid"/>
+        <w:tblStyle w:val="Tablaconcuadrcula"/>
         <w:tblW w:w="5591" w:type="pct"/>
         <w:tblInd w:w="-714" w:type="dxa"/>
         <w:tblBorders>
@@ -1556,7 +1563,7 @@
           </w:p>
           <w:p>
             <w:pPr>
-              <w:pStyle w:val="ListParagraph"/>
+              <w:pStyle w:val="Prrafodelista"/>
               <w:numPr>
                 <w:ilvl w:val="0"/>
                 <w:numId w:val="3"/>
@@ -1586,7 +1593,7 @@
           </w:p>
           <w:p>
             <w:pPr>
-              <w:pStyle w:val="ListParagraph"/>
+              <w:pStyle w:val="Prrafodelista"/>
               <w:numPr>
                 <w:ilvl w:val="0"/>
                 <w:numId w:val="3"/>
@@ -1618,7 +1625,7 @@
           </w:p>
           <w:p>
             <w:pPr>
-              <w:pStyle w:val="ListParagraph"/>
+              <w:pStyle w:val="Prrafodelista"/>
               <w:numPr>
                 <w:ilvl w:val="0"/>
                 <w:numId w:val="3"/>
@@ -1681,7 +1688,7 @@
           </w:p>
           <w:p>
             <w:pPr>
-              <w:pStyle w:val="ListParagraph"/>
+              <w:pStyle w:val="Prrafodelista"/>
               <w:numPr>
                 <w:ilvl w:val="0"/>
                 <w:numId w:val="3"/>
@@ -2828,7 +2835,7 @@
           </w:p>
           <w:p>
             <w:pPr>
-              <w:pStyle w:val="ListParagraph"/>
+              <w:pStyle w:val="Prrafodelista"/>
               <w:numPr>
                 <w:ilvl w:val="0"/>
                 <w:numId w:val="2"/>
@@ -2856,7 +2863,7 @@
           </w:p>
           <w:p>
             <w:pPr>
-              <w:pStyle w:val="ListParagraph"/>
+              <w:pStyle w:val="Prrafodelista"/>
               <w:numPr>
                 <w:ilvl w:val="0"/>
                 <w:numId w:val="2"/>
@@ -2884,7 +2891,7 @@
           </w:p>
           <w:p>
             <w:pPr>
-              <w:pStyle w:val="ListParagraph"/>
+              <w:pStyle w:val="Prrafodelista"/>
               <w:numPr>
                 <w:ilvl w:val="0"/>
                 <w:numId w:val="2"/>
@@ -2912,7 +2919,7 @@
           </w:p>
           <w:p>
             <w:pPr>
-              <w:pStyle w:val="ListParagraph"/>
+              <w:pStyle w:val="Prrafodelista"/>
               <w:numPr>
                 <w:ilvl w:val="0"/>
                 <w:numId w:val="2"/>
@@ -2940,7 +2947,7 @@
           </w:p>
           <w:p>
             <w:pPr>
-              <w:pStyle w:val="ListParagraph"/>
+              <w:pStyle w:val="Prrafodelista"/>
               <w:numPr>
                 <w:ilvl w:val="0"/>
                 <w:numId w:val="2"/>
@@ -3012,7 +3019,7 @@
           </w:p>
           <w:p>
             <w:pPr>
-              <w:pStyle w:val="ListParagraph"/>
+              <w:pStyle w:val="Prrafodelista"/>
               <w:rPr>
                 <w:rFonts w:ascii="Calibri" w:hAnsi="Calibri" w:cs="Arial"/>
                 <w:iCs/>
@@ -3036,7 +3043,7 @@
           </w:p>
           <w:p>
             <w:pPr>
-              <w:pStyle w:val="ListParagraph"/>
+              <w:pStyle w:val="Prrafodelista"/>
               <w:rPr>
                 <w:rFonts w:ascii="Calibri" w:hAnsi="Calibri" w:cs="Arial"/>
                 <w:iCs/>
@@ -3060,7 +3067,7 @@
           </w:p>
           <w:p>
             <w:pPr>
-              <w:pStyle w:val="ListParagraph"/>
+              <w:pStyle w:val="Prrafodelista"/>
               <w:rPr>
                 <w:rFonts w:ascii="Calibri" w:hAnsi="Calibri" w:cs="Arial"/>
                 <w:iCs/>
@@ -3132,7 +3139,7 @@
           </w:p>
           <w:p>
             <w:pPr>
-              <w:pStyle w:val="ListParagraph"/>
+              <w:pStyle w:val="Prrafodelista"/>
               <w:rPr>
                 <w:rFonts w:ascii="Calibri" w:hAnsi="Calibri" w:cs="Arial"/>
                 <w:iCs/>
@@ -3191,7 +3198,7 @@
           </w:p>
           <w:p>
             <w:pPr>
-              <w:pStyle w:val="ListParagraph"/>
+              <w:pStyle w:val="Prrafodelista"/>
               <w:rPr>
                 <w:rFonts w:ascii="Calibri" w:hAnsi="Calibri" w:cs="Arial"/>
                 <w:iCs/>
@@ -3215,7 +3222,7 @@
           </w:p>
           <w:p>
             <w:pPr>
-              <w:pStyle w:val="ListParagraph"/>
+              <w:pStyle w:val="Prrafodelista"/>
               <w:rPr>
                 <w:rFonts w:ascii="Calibri" w:hAnsi="Calibri" w:cs="Arial"/>
                 <w:i/>
@@ -3242,7 +3249,7 @@
     </w:p>
     <w:p>
       <w:pPr>
-        <w:pStyle w:val="ListParagraph"/>
+        <w:pStyle w:val="Prrafodelista"/>
         <w:numPr>
           <w:ilvl w:val="0"/>
           <w:numId w:val="1"/>
@@ -3268,7 +3275,7 @@
     </w:p>
     <w:tbl>
       <w:tblPr>
-        <w:tblStyle w:val="TableGrid"/>
+        <w:tblStyle w:val="Tablaconcuadrcula"/>
         <w:tblW w:w="9498" w:type="dxa"/>
         <w:tblInd w:w="-714" w:type="dxa"/>
         <w:tblBorders>
@@ -3344,7 +3351,7 @@
           </w:tcPr>
           <w:p>
             <w:pPr>
-              <w:pStyle w:val="Footer"/>
+              <w:pStyle w:val="Piedepgina"/>
               <w:jc w:val="both"/>
               <w:rPr>
                 <w:rFonts w:ascii="Calibri" w:hAnsi="Calibri"/>
@@ -3383,7 +3390,7 @@
     </w:p>
     <w:tbl>
       <w:tblPr>
-        <w:tblStyle w:val="TableGrid"/>
+        <w:tblStyle w:val="Tablaconcuadrcula"/>
         <w:tblW w:w="9498" w:type="dxa"/>
         <w:tblInd w:w="-714" w:type="dxa"/>
         <w:tblBorders>
@@ -3865,7 +3872,7 @@
     </w:p>
     <w:tbl>
       <w:tblPr>
-        <w:tblStyle w:val="TableGrid"/>
+        <w:tblStyle w:val="Tablaconcuadrcula"/>
         <w:tblW w:w="9498" w:type="dxa"/>
         <w:tblInd w:w="-714" w:type="dxa"/>
         <w:tblBorders>
@@ -3941,7 +3948,7 @@
           </w:tcPr>
           <w:p>
             <w:pPr>
-              <w:pStyle w:val="Footer"/>
+              <w:pStyle w:val="Piedepgina"/>
               <w:jc w:val="both"/>
               <w:rPr>
                 <w:rFonts w:ascii="Calibri" w:hAnsi="Calibri"/>
@@ -3993,7 +4000,7 @@
     </w:p>
     <w:tbl>
       <w:tblPr>
-        <w:tblStyle w:val="TableGrid"/>
+        <w:tblStyle w:val="Tablaconcuadrcula"/>
         <w:tblW w:w="9498" w:type="dxa"/>
         <w:tblInd w:w="-714" w:type="dxa"/>
         <w:tblBorders>
@@ -4112,7 +4119,7 @@
     </w:p>
     <w:tbl>
       <w:tblPr>
-        <w:tblStyle w:val="TableGrid"/>
+        <w:tblStyle w:val="Tablaconcuadrcula"/>
         <w:tblW w:w="9640" w:type="dxa"/>
         <w:tblInd w:w="-714" w:type="dxa"/>
         <w:tblBorders>
@@ -4245,7 +4252,7 @@
     </w:p>
     <w:tbl>
       <w:tblPr>
-        <w:tblStyle w:val="TableGrid"/>
+        <w:tblStyle w:val="Tablaconcuadrcula"/>
         <w:tblW w:w="10062" w:type="dxa"/>
         <w:tblInd w:w="-714" w:type="dxa"/>
         <w:tblBorders>
@@ -4275,7 +4282,7 @@
           </w:tcPr>
           <w:p>
             <w:pPr>
-              <w:pStyle w:val="Footer"/>
+              <w:pStyle w:val="Piedepgina"/>
               <w:jc w:val="center"/>
               <w:rPr>
                 <w:rFonts w:ascii="Calibri" w:hAnsi="Calibri"/>
@@ -4294,7 +4301,7 @@
           </w:p>
           <w:p>
             <w:pPr>
-              <w:pStyle w:val="Footer"/>
+              <w:pStyle w:val="Piedepgina"/>
               <w:jc w:val="center"/>
               <w:rPr>
                 <w:rFonts w:ascii="Calibri" w:hAnsi="Calibri"/>
@@ -4319,7 +4326,7 @@
           </w:tcPr>
           <w:p>
             <w:pPr>
-              <w:pStyle w:val="Footer"/>
+              <w:pStyle w:val="Piedepgina"/>
               <w:jc w:val="center"/>
               <w:rPr>
                 <w:rFonts w:ascii="Calibri" w:hAnsi="Calibri"/>
@@ -4344,7 +4351,7 @@
           </w:tcPr>
           <w:p>
             <w:pPr>
-              <w:pStyle w:val="Footer"/>
+              <w:pStyle w:val="Piedepgina"/>
               <w:jc w:val="center"/>
               <w:rPr>
                 <w:rFonts w:ascii="Calibri" w:hAnsi="Calibri"/>
@@ -4369,7 +4376,7 @@
           </w:tcPr>
           <w:p>
             <w:pPr>
-              <w:pStyle w:val="Footer"/>
+              <w:pStyle w:val="Piedepgina"/>
               <w:jc w:val="center"/>
               <w:rPr>
                 <w:rFonts w:ascii="Calibri" w:hAnsi="Calibri"/>
@@ -4398,7 +4405,7 @@
           </w:tcPr>
           <w:p>
             <w:pPr>
-              <w:pStyle w:val="Footer"/>
+              <w:pStyle w:val="Piedepgina"/>
               <w:jc w:val="both"/>
               <w:rPr>
                 <w:rFonts w:ascii="Calibri" w:hAnsi="Calibri"/>
@@ -4422,7 +4429,7 @@
           </w:tcPr>
           <w:p>
             <w:pPr>
-              <w:pStyle w:val="Footer"/>
+              <w:pStyle w:val="Piedepgina"/>
               <w:jc w:val="both"/>
               <w:rPr>
                 <w:rFonts w:ascii="Calibri" w:hAnsi="Calibri"/>
@@ -4478,7 +4485,7 @@
           </w:tcPr>
           <w:p>
             <w:pPr>
-              <w:pStyle w:val="Footer"/>
+              <w:pStyle w:val="Piedepgina"/>
               <w:jc w:val="both"/>
               <w:rPr>
                 <w:rFonts w:ascii="Calibri" w:hAnsi="Calibri"/>
@@ -4510,7 +4517,7 @@
           </w:tcPr>
           <w:p>
             <w:pPr>
-              <w:pStyle w:val="Footer"/>
+              <w:pStyle w:val="Piedepgina"/>
               <w:jc w:val="both"/>
               <w:rPr>
                 <w:rFonts w:ascii="Calibri" w:hAnsi="Calibri"/>
@@ -4534,7 +4541,7 @@
           </w:tcPr>
           <w:p>
             <w:pPr>
-              <w:pStyle w:val="Footer"/>
+              <w:pStyle w:val="Piedepgina"/>
               <w:jc w:val="both"/>
               <w:rPr>
                 <w:rFonts w:ascii="Calibri" w:hAnsi="Calibri"/>
@@ -4561,7 +4568,7 @@
           </w:tcPr>
           <w:p>
             <w:pPr>
-              <w:pStyle w:val="Footer"/>
+              <w:pStyle w:val="Piedepgina"/>
               <w:jc w:val="both"/>
               <w:rPr>
                 <w:rFonts w:ascii="Calibri" w:hAnsi="Calibri"/>
@@ -4612,7 +4619,7 @@
           </w:tcPr>
           <w:p>
             <w:pPr>
-              <w:pStyle w:val="Footer"/>
+              <w:pStyle w:val="Piedepgina"/>
               <w:jc w:val="both"/>
               <w:rPr>
                 <w:rFonts w:ascii="Calibri" w:hAnsi="Calibri"/>
@@ -4644,7 +4651,7 @@
           </w:tcPr>
           <w:p>
             <w:pPr>
-              <w:pStyle w:val="Footer"/>
+              <w:pStyle w:val="Piedepgina"/>
               <w:jc w:val="both"/>
               <w:rPr>
                 <w:rFonts w:ascii="Calibri" w:hAnsi="Calibri"/>
@@ -4668,7 +4675,7 @@
           </w:tcPr>
           <w:p>
             <w:pPr>
-              <w:pStyle w:val="Footer"/>
+              <w:pStyle w:val="Piedepgina"/>
               <w:jc w:val="both"/>
               <w:rPr>
                 <w:rFonts w:ascii="Calibri" w:hAnsi="Calibri"/>
@@ -4695,7 +4702,7 @@
           </w:tcPr>
           <w:p>
             <w:pPr>
-              <w:pStyle w:val="Footer"/>
+              <w:pStyle w:val="Piedepgina"/>
               <w:jc w:val="both"/>
               <w:rPr>
                 <w:rFonts w:ascii="Calibri" w:hAnsi="Calibri"/>
@@ -4722,7 +4729,7 @@
           </w:tcPr>
           <w:p>
             <w:pPr>
-              <w:pStyle w:val="Footer"/>
+              <w:pStyle w:val="Piedepgina"/>
               <w:jc w:val="both"/>
               <w:rPr>
                 <w:rFonts w:ascii="Calibri" w:hAnsi="Calibri"/>
@@ -4754,7 +4761,7 @@
           </w:tcPr>
           <w:p>
             <w:pPr>
-              <w:pStyle w:val="Footer"/>
+              <w:pStyle w:val="Piedepgina"/>
               <w:jc w:val="both"/>
               <w:rPr>
                 <w:rFonts w:ascii="Calibri" w:hAnsi="Calibri"/>
@@ -4770,7 +4777,7 @@
           </w:tcPr>
           <w:p>
             <w:pPr>
-              <w:pStyle w:val="Footer"/>
+              <w:pStyle w:val="Piedepgina"/>
               <w:jc w:val="both"/>
               <w:rPr>
                 <w:rFonts w:ascii="Calibri" w:hAnsi="Calibri"/>
@@ -4786,7 +4793,7 @@
           </w:tcPr>
           <w:p>
             <w:pPr>
-              <w:pStyle w:val="Footer"/>
+              <w:pStyle w:val="Piedepgina"/>
               <w:jc w:val="both"/>
               <w:rPr>
                 <w:rFonts w:ascii="Calibri" w:hAnsi="Calibri"/>
@@ -4802,7 +4809,7 @@
           </w:tcPr>
           <w:p>
             <w:pPr>
-              <w:pStyle w:val="Footer"/>
+              <w:pStyle w:val="Piedepgina"/>
               <w:jc w:val="both"/>
               <w:rPr>
                 <w:rFonts w:ascii="Calibri" w:hAnsi="Calibri"/>
@@ -4827,7 +4834,7 @@
     </w:p>
     <w:tbl>
       <w:tblPr>
-        <w:tblStyle w:val="TableGrid"/>
+        <w:tblStyle w:val="Tablaconcuadrcula"/>
         <w:tblW w:w="9640" w:type="dxa"/>
         <w:tblInd w:w="-714" w:type="dxa"/>
         <w:tblBorders>
@@ -4903,7 +4910,7 @@
           </w:tcPr>
           <w:p>
             <w:pPr>
-              <w:pStyle w:val="Footer"/>
+              <w:pStyle w:val="Piedepgina"/>
               <w:jc w:val="both"/>
               <w:rPr>
                 <w:rFonts w:ascii="Calibri" w:hAnsi="Calibri"/>
@@ -4922,23 +4929,7 @@
                 <w:rFonts w:ascii="Calibri" w:hAnsi="Calibri"/>
                 <w:color w:val="1F3864" w:themeColor="accent1" w:themeShade="80"/>
               </w:rPr>
-              <w:t xml:space="preserve">efine la planificación de tu Proyecto APT </w:t>
-            </w:r>
-            <w:proofErr w:type="gramStart"/>
-            <w:r>
-              <w:rPr>
-                <w:rFonts w:ascii="Calibri" w:hAnsi="Calibri"/>
-                <w:color w:val="1F3864" w:themeColor="accent1" w:themeShade="80"/>
-              </w:rPr>
-              <w:t>de acuerdo a</w:t>
-            </w:r>
-            <w:proofErr w:type="gramEnd"/>
-            <w:r>
-              <w:rPr>
-                <w:rFonts w:ascii="Calibri" w:hAnsi="Calibri"/>
-                <w:color w:val="1F3864" w:themeColor="accent1" w:themeShade="80"/>
-              </w:rPr>
-              <w:t xml:space="preserve"> lo requerido</w:t>
+              <w:t>efine la planificación de tu Proyecto APT de acuerdo a lo requerido</w:t>
             </w:r>
             <w:r>
               <w:rPr>
@@ -4964,7 +4955,7 @@
     </w:p>
     <w:tbl>
       <w:tblPr>
-        <w:tblStyle w:val="TableGrid"/>
+        <w:tblStyle w:val="Tablaconcuadrcula"/>
         <w:tblW w:w="11061" w:type="dxa"/>
         <w:jc w:val="center"/>
         <w:tblBorders>
@@ -5207,7 +5198,7 @@
             </w:r>
             <w:r>
               <w:rPr>
-                <w:rStyle w:val="FootnoteReference"/>
+                <w:rStyle w:val="Refdenotaalpie"/>
                 <w:rFonts w:ascii="Calibri" w:hAnsi="Calibri"/>
                 <w:color w:val="1F3864" w:themeColor="accent1" w:themeShade="80"/>
               </w:rPr>
@@ -5975,7 +5966,7 @@
     </w:p>
     <w:tbl>
       <w:tblPr>
-        <w:tblStyle w:val="TableGrid"/>
+        <w:tblStyle w:val="Tablaconcuadrcula"/>
         <w:tblW w:w="9640" w:type="dxa"/>
         <w:tblInd w:w="-714" w:type="dxa"/>
         <w:tblBorders>
@@ -6051,7 +6042,7 @@
           </w:tcPr>
           <w:p>
             <w:pPr>
-              <w:pStyle w:val="Footer"/>
+              <w:pStyle w:val="Piedepgina"/>
               <w:jc w:val="both"/>
               <w:rPr>
                 <w:rFonts w:ascii="Calibri" w:hAnsi="Calibri"/>
@@ -6121,7 +6112,7 @@
     </w:p>
     <w:tbl>
       <w:tblPr>
-        <w:tblStyle w:val="TableGrid"/>
+        <w:tblStyle w:val="Tablaconcuadrcula"/>
         <w:tblW w:w="10802" w:type="dxa"/>
         <w:tblInd w:w="-1160" w:type="dxa"/>
         <w:tblBorders>
@@ -9408,8 +9399,183 @@
       </w:tr>
     </w:tbl>
     <w:p/>
+    <w:p>
+      <w:pPr>
+        <w:spacing w:after="0" w:line="240" w:lineRule="auto"/>
+      </w:pPr>
+      <w:r>
+        <w:br w:type="page"/>
+      </w:r>
+    </w:p>
+    <w:p/>
+    <w:tbl>
+      <w:tblPr>
+        <w:tblStyle w:val="Tablaconcuadrcula"/>
+        <w:tblW w:w="9640" w:type="dxa"/>
+        <w:tblInd w:w="-714" w:type="dxa"/>
+        <w:tblBorders>
+          <w:top w:val="single" w:sz="4" w:space="0" w:color="BFBFBF" w:themeColor="background1" w:themeShade="BF"/>
+          <w:left w:val="single" w:sz="4" w:space="0" w:color="BFBFBF" w:themeColor="background1" w:themeShade="BF"/>
+          <w:bottom w:val="single" w:sz="4" w:space="0" w:color="BFBFBF" w:themeColor="background1" w:themeShade="BF"/>
+          <w:right w:val="single" w:sz="4" w:space="0" w:color="BFBFBF" w:themeColor="background1" w:themeShade="BF"/>
+          <w:insideH w:val="single" w:sz="4" w:space="0" w:color="BFBFBF" w:themeColor="background1" w:themeShade="BF"/>
+          <w:insideV w:val="single" w:sz="4" w:space="0" w:color="BFBFBF" w:themeColor="background1" w:themeShade="BF"/>
+        </w:tblBorders>
+        <w:tblLook w:val="04A0" w:firstRow="1" w:lastRow="0" w:firstColumn="1" w:lastColumn="0" w:noHBand="0" w:noVBand="1"/>
+      </w:tblPr>
+      <w:tblGrid>
+        <w:gridCol w:w="9640"/>
+      </w:tblGrid>
+      <w:tr>
+        <w:trPr>
+          <w:trHeight w:val="440"/>
+        </w:trPr>
+        <w:tc>
+          <w:tcPr>
+            <w:tcW w:w="9640" w:type="dxa"/>
+            <w:vAlign w:val="center"/>
+          </w:tcPr>
+          <w:p>
+            <w:pPr>
+              <w:rPr>
+                <w:b/>
+                <w:color w:val="1F3864" w:themeColor="accent1" w:themeShade="80"/>
+                <w:sz w:val="28"/>
+                <w:szCs w:val="28"/>
+              </w:rPr>
+            </w:pPr>
+            <w:r>
+              <w:rPr>
+                <w:b/>
+                <w:color w:val="1F3864" w:themeColor="accent1" w:themeShade="80"/>
+                <w:sz w:val="28"/>
+                <w:szCs w:val="28"/>
+              </w:rPr>
+              <w:t>9</w:t>
+            </w:r>
+            <w:r>
+              <w:rPr>
+                <w:b/>
+                <w:color w:val="1F3864" w:themeColor="accent1" w:themeShade="80"/>
+                <w:sz w:val="28"/>
+                <w:szCs w:val="28"/>
+              </w:rPr>
+              <w:t xml:space="preserve">. </w:t>
+            </w:r>
+            <w:r>
+              <w:rPr>
+                <w:b/>
+                <w:color w:val="1F3864" w:themeColor="accent1" w:themeShade="80"/>
+                <w:sz w:val="28"/>
+                <w:szCs w:val="28"/>
+              </w:rPr>
+              <w:t>Matriz RACI</w:t>
+            </w:r>
+          </w:p>
+        </w:tc>
+      </w:tr>
+      <w:tr>
+        <w:trPr>
+          <w:trHeight w:val="440"/>
+        </w:trPr>
+        <w:tc>
+          <w:tcPr>
+            <w:tcW w:w="9640" w:type="dxa"/>
+            <w:shd w:val="clear" w:color="auto" w:fill="D9E2F3" w:themeFill="accent1" w:themeFillTint="33"/>
+            <w:vAlign w:val="center"/>
+          </w:tcPr>
+          <w:p>
+            <w:pPr>
+              <w:pStyle w:val="Piedepgina"/>
+              <w:jc w:val="both"/>
+              <w:rPr>
+                <w:rFonts w:ascii="Calibri" w:hAnsi="Calibri"/>
+                <w:color w:val="1F3864" w:themeColor="accent1" w:themeShade="80"/>
+              </w:rPr>
+            </w:pPr>
+            <w:r>
+              <w:rPr>
+                <w:rFonts w:ascii="Calibri" w:hAnsi="Calibri"/>
+                <w:color w:val="1F3864" w:themeColor="accent1" w:themeShade="80"/>
+              </w:rPr>
+              <w:t>Matriz RACI del equipo que actúa en el proyecto.</w:t>
+            </w:r>
+          </w:p>
+        </w:tc>
+      </w:tr>
+      <w:tr>
+        <w:trPr>
+          <w:trHeight w:val="440"/>
+        </w:trPr>
+        <w:tc>
+          <w:tcPr>
+            <w:tcW w:w="9640" w:type="dxa"/>
+            <w:shd w:val="clear" w:color="auto" w:fill="D9E2F3" w:themeFill="accent1" w:themeFillTint="33"/>
+            <w:vAlign w:val="center"/>
+          </w:tcPr>
+          <w:p>
+            <w:pPr>
+              <w:pStyle w:val="Piedepgina"/>
+              <w:jc w:val="both"/>
+              <w:rPr>
+                <w:rFonts w:ascii="Calibri" w:hAnsi="Calibri"/>
+                <w:color w:val="1F3864" w:themeColor="accent1" w:themeShade="80"/>
+              </w:rPr>
+            </w:pPr>
+            <w:r>
+              <w:rPr>
+                <w:rFonts w:ascii="Calibri" w:hAnsi="Calibri"/>
+                <w:color w:val="1F3864" w:themeColor="accent1" w:themeShade="80"/>
+              </w:rPr>
+              <w:drawing>
+                <wp:inline distT="0" distB="0" distL="0" distR="0" wp14:anchorId="5959FAF1" wp14:editId="6BFCD381">
+                  <wp:extent cx="5400040" cy="3067050"/>
+                  <wp:effectExtent l="0" t="0" r="0" b="0"/>
+                  <wp:docPr id="1159308638" name="Imagen 1"/>
+                  <wp:cNvGraphicFramePr>
+                    <a:graphicFrameLocks xmlns:a="http://schemas.openxmlformats.org/drawingml/2006/main" noChangeAspect="1"/>
+                  </wp:cNvGraphicFramePr>
+                  <a:graphic xmlns:a="http://schemas.openxmlformats.org/drawingml/2006/main">
+                    <a:graphicData uri="http://schemas.openxmlformats.org/drawingml/2006/picture">
+                      <pic:pic xmlns:pic="http://schemas.openxmlformats.org/drawingml/2006/picture">
+                        <pic:nvPicPr>
+                          <pic:cNvPr id="1159308638" name=""/>
+                          <pic:cNvPicPr/>
+                        </pic:nvPicPr>
+                        <pic:blipFill>
+                          <a:blip r:embed="rId10"/>
+                          <a:stretch>
+                            <a:fillRect/>
+                          </a:stretch>
+                        </pic:blipFill>
+                        <pic:spPr>
+                          <a:xfrm>
+                            <a:off x="0" y="0"/>
+                            <a:ext cx="5400040" cy="3067050"/>
+                          </a:xfrm>
+                          <a:prstGeom prst="rect">
+                            <a:avLst/>
+                          </a:prstGeom>
+                        </pic:spPr>
+                      </pic:pic>
+                    </a:graphicData>
+                  </a:graphic>
+                </wp:inline>
+              </w:drawing>
+            </w:r>
+          </w:p>
+        </w:tc>
+      </w:tr>
+    </w:tbl>
+    <w:p>
+      <w:pPr>
+        <w:rPr>
+          <w:u w:val="single"/>
+        </w:rPr>
+      </w:pPr>
+    </w:p>
     <w:sectPr>
-      <w:headerReference w:type="default" r:id="rId10"/>
+      <w:headerReference w:type="default" r:id="rId11"/>
       <w:pgSz w:w="11906" w:h="16838"/>
       <w:pgMar w:top="1417" w:right="1701" w:bottom="1417" w:left="1701" w:header="708" w:footer="708" w:gutter="0"/>
       <w:cols w:space="708"/>
@@ -9469,7 +9635,7 @@
   <w:footnote w:id="1">
     <w:p>
       <w:pPr>
-        <w:pStyle w:val="FootnoteText"/>
+        <w:pStyle w:val="Textonotapie"/>
         <w:rPr>
           <w:color w:val="595959" w:themeColor="text1" w:themeTint="A6"/>
           <w:lang w:val="es-CL"/>
@@ -9477,7 +9643,7 @@
       </w:pPr>
       <w:r>
         <w:rPr>
-          <w:rStyle w:val="FootnoteReference"/>
+          <w:rStyle w:val="Refdenotaalpie"/>
         </w:rPr>
         <w:footnoteRef/>
       </w:r>
@@ -9703,7 +9869,7 @@
   </w:tbl>
   <w:p>
     <w:pPr>
-      <w:pStyle w:val="Header"/>
+      <w:pStyle w:val="Encabezado"/>
     </w:pPr>
   </w:p>
 </w:hdr>
@@ -10508,7 +10674,7 @@
   <w:style w:type="paragraph" w:default="1" w:styleId="Normal">
     <w:name w:val="Normal"/>
     <w:qFormat/>
-    <w:rsid w:val="00D110EC"/>
+    <w:rsid w:val="00C644A3"/>
     <w:pPr>
       <w:spacing w:after="160" w:line="259" w:lineRule="auto"/>
     </w:pPr>
@@ -10517,11 +10683,11 @@
       <w:szCs w:val="22"/>
     </w:rPr>
   </w:style>
-  <w:style w:type="paragraph" w:styleId="Heading3">
+  <w:style w:type="paragraph" w:styleId="Ttulo3">
     <w:name w:val="heading 3"/>
     <w:basedOn w:val="Normal"/>
     <w:next w:val="Normal"/>
-    <w:link w:val="Heading3Char"/>
+    <w:link w:val="Ttulo3Car"/>
     <w:uiPriority w:val="9"/>
     <w:unhideWhenUsed/>
     <w:qFormat/>
@@ -10539,13 +10705,13 @@
       <w:szCs w:val="24"/>
     </w:rPr>
   </w:style>
-  <w:style w:type="character" w:default="1" w:styleId="DefaultParagraphFont">
+  <w:style w:type="character" w:default="1" w:styleId="Fuentedeprrafopredeter">
     <w:name w:val="Default Paragraph Font"/>
     <w:uiPriority w:val="1"/>
     <w:semiHidden/>
     <w:unhideWhenUsed/>
   </w:style>
-  <w:style w:type="table" w:default="1" w:styleId="TableNormal">
+  <w:style w:type="table" w:default="1" w:styleId="Tablanormal">
     <w:name w:val="Normal Table"/>
     <w:uiPriority w:val="99"/>
     <w:semiHidden/>
@@ -10560,16 +10726,16 @@
       </w:tblCellMar>
     </w:tblPr>
   </w:style>
-  <w:style w:type="numbering" w:default="1" w:styleId="NoList">
+  <w:style w:type="numbering" w:default="1" w:styleId="Sinlista">
     <w:name w:val="No List"/>
     <w:uiPriority w:val="99"/>
     <w:semiHidden/>
     <w:unhideWhenUsed/>
   </w:style>
-  <w:style w:type="character" w:customStyle="1" w:styleId="Heading3Char">
-    <w:name w:val="Heading 3 Char"/>
-    <w:basedOn w:val="DefaultParagraphFont"/>
-    <w:link w:val="Heading3"/>
+  <w:style w:type="character" w:customStyle="1" w:styleId="Ttulo3Car">
+    <w:name w:val="Título 3 Car"/>
+    <w:basedOn w:val="Fuentedeprrafopredeter"/>
+    <w:link w:val="Ttulo3"/>
     <w:uiPriority w:val="9"/>
     <w:rsid w:val="00D110EC"/>
     <w:rPr>
@@ -10577,9 +10743,9 @@
       <w:color w:val="1F3763" w:themeColor="accent1" w:themeShade="7F"/>
     </w:rPr>
   </w:style>
-  <w:style w:type="table" w:styleId="TableGrid">
+  <w:style w:type="table" w:styleId="Tablaconcuadrcula">
     <w:name w:val="Table Grid"/>
-    <w:basedOn w:val="TableNormal"/>
+    <w:basedOn w:val="Tablanormal"/>
     <w:uiPriority w:val="39"/>
     <w:rsid w:val="00D110EC"/>
     <w:rPr>
@@ -10597,10 +10763,10 @@
       </w:tblBorders>
     </w:tblPr>
   </w:style>
-  <w:style w:type="paragraph" w:styleId="Footer">
+  <w:style w:type="paragraph" w:styleId="Piedepgina">
     <w:name w:val="footer"/>
     <w:basedOn w:val="Normal"/>
-    <w:link w:val="FooterChar"/>
+    <w:link w:val="PiedepginaCar"/>
     <w:uiPriority w:val="99"/>
     <w:unhideWhenUsed/>
     <w:rsid w:val="00D110EC"/>
@@ -10612,10 +10778,10 @@
       <w:spacing w:after="0" w:line="240" w:lineRule="auto"/>
     </w:pPr>
   </w:style>
-  <w:style w:type="character" w:customStyle="1" w:styleId="FooterChar">
-    <w:name w:val="Footer Char"/>
-    <w:basedOn w:val="DefaultParagraphFont"/>
-    <w:link w:val="Footer"/>
+  <w:style w:type="character" w:customStyle="1" w:styleId="PiedepginaCar">
+    <w:name w:val="Pie de página Car"/>
+    <w:basedOn w:val="Fuentedeprrafopredeter"/>
+    <w:link w:val="Piedepgina"/>
     <w:uiPriority w:val="99"/>
     <w:rsid w:val="00D110EC"/>
     <w:rPr>
@@ -10623,10 +10789,10 @@
       <w:szCs w:val="22"/>
     </w:rPr>
   </w:style>
-  <w:style w:type="paragraph" w:styleId="ListParagraph">
+  <w:style w:type="paragraph" w:styleId="Prrafodelista">
     <w:name w:val="List Paragraph"/>
     <w:basedOn w:val="Normal"/>
-    <w:link w:val="ListParagraphChar"/>
+    <w:link w:val="PrrafodelistaCar"/>
     <w:uiPriority w:val="34"/>
     <w:qFormat/>
     <w:rsid w:val="00D110EC"/>
@@ -10635,9 +10801,9 @@
       <w:contextualSpacing/>
     </w:pPr>
   </w:style>
-  <w:style w:type="character" w:customStyle="1" w:styleId="ListParagraphChar">
-    <w:name w:val="List Paragraph Char"/>
-    <w:link w:val="ListParagraph"/>
+  <w:style w:type="character" w:customStyle="1" w:styleId="PrrafodelistaCar">
+    <w:name w:val="Párrafo de lista Car"/>
+    <w:link w:val="Prrafodelista"/>
     <w:uiPriority w:val="34"/>
     <w:rsid w:val="00D110EC"/>
     <w:rPr>
@@ -10645,10 +10811,10 @@
       <w:szCs w:val="22"/>
     </w:rPr>
   </w:style>
-  <w:style w:type="paragraph" w:styleId="FootnoteText">
+  <w:style w:type="paragraph" w:styleId="Textonotapie">
     <w:name w:val="footnote text"/>
     <w:basedOn w:val="Normal"/>
-    <w:link w:val="FootnoteTextChar"/>
+    <w:link w:val="TextonotapieCar"/>
     <w:uiPriority w:val="99"/>
     <w:semiHidden/>
     <w:unhideWhenUsed/>
@@ -10662,10 +10828,10 @@
       <w:lang w:val="es-ES"/>
     </w:rPr>
   </w:style>
-  <w:style w:type="character" w:customStyle="1" w:styleId="FootnoteTextChar">
-    <w:name w:val="Footnote Text Char"/>
-    <w:basedOn w:val="DefaultParagraphFont"/>
-    <w:link w:val="FootnoteText"/>
+  <w:style w:type="character" w:customStyle="1" w:styleId="TextonotapieCar">
+    <w:name w:val="Texto nota pie Car"/>
+    <w:basedOn w:val="Fuentedeprrafopredeter"/>
+    <w:link w:val="Textonotapie"/>
     <w:uiPriority w:val="99"/>
     <w:semiHidden/>
     <w:rsid w:val="00D110EC"/>
@@ -10675,19 +10841,19 @@
       <w:lang w:val="es-ES"/>
     </w:rPr>
   </w:style>
-  <w:style w:type="character" w:styleId="FootnoteReference">
+  <w:style w:type="character" w:styleId="Refdenotaalpie">
     <w:name w:val="footnote reference"/>
-    <w:basedOn w:val="DefaultParagraphFont"/>
+    <w:basedOn w:val="Fuentedeprrafopredeter"/>
     <w:unhideWhenUsed/>
     <w:rsid w:val="00D110EC"/>
     <w:rPr>
       <w:vertAlign w:val="superscript"/>
     </w:rPr>
   </w:style>
-  <w:style w:type="paragraph" w:styleId="Header">
+  <w:style w:type="paragraph" w:styleId="Encabezado">
     <w:name w:val="header"/>
     <w:basedOn w:val="Normal"/>
-    <w:link w:val="HeaderChar"/>
+    <w:link w:val="EncabezadoCar"/>
     <w:uiPriority w:val="99"/>
     <w:unhideWhenUsed/>
     <w:rsid w:val="00565AE6"/>
@@ -10699,10 +10865,10 @@
       <w:spacing w:after="0" w:line="240" w:lineRule="auto"/>
     </w:pPr>
   </w:style>
-  <w:style w:type="character" w:customStyle="1" w:styleId="HeaderChar">
-    <w:name w:val="Header Char"/>
-    <w:basedOn w:val="DefaultParagraphFont"/>
-    <w:link w:val="Header"/>
+  <w:style w:type="character" w:customStyle="1" w:styleId="EncabezadoCar">
+    <w:name w:val="Encabezado Car"/>
+    <w:basedOn w:val="Fuentedeprrafopredeter"/>
+    <w:link w:val="Encabezado"/>
     <w:uiPriority w:val="99"/>
     <w:rsid w:val="00565AE6"/>
     <w:rPr>
@@ -10712,8 +10878,8 @@
   </w:style>
   <w:style w:type="table" w:customStyle="1" w:styleId="Tablaconcuadrcula1">
     <w:name w:val="Tabla con cuadrícula1"/>
-    <w:basedOn w:val="TableNormal"/>
-    <w:next w:val="TableGrid"/>
+    <w:basedOn w:val="Tablanormal"/>
+    <w:next w:val="Tablaconcuadrcula"/>
     <w:uiPriority w:val="39"/>
     <w:rsid w:val="005673ED"/>
     <w:rPr>
@@ -10731,10 +10897,10 @@
       </w:tblBorders>
     </w:tblPr>
   </w:style>
-  <w:style w:type="paragraph" w:styleId="BalloonText">
+  <w:style w:type="paragraph" w:styleId="Textodeglobo">
     <w:name w:val="Balloon Text"/>
     <w:basedOn w:val="Normal"/>
-    <w:link w:val="BalloonTextChar"/>
+    <w:link w:val="TextodegloboCar"/>
     <w:uiPriority w:val="99"/>
     <w:semiHidden/>
     <w:unhideWhenUsed/>
@@ -10748,10 +10914,10 @@
       <w:szCs w:val="18"/>
     </w:rPr>
   </w:style>
-  <w:style w:type="character" w:customStyle="1" w:styleId="BalloonTextChar">
-    <w:name w:val="Balloon Text Char"/>
-    <w:basedOn w:val="DefaultParagraphFont"/>
-    <w:link w:val="BalloonText"/>
+  <w:style w:type="character" w:customStyle="1" w:styleId="TextodegloboCar">
+    <w:name w:val="Texto de globo Car"/>
+    <w:basedOn w:val="Fuentedeprrafopredeter"/>
+    <w:link w:val="Textodeglobo"/>
     <w:uiPriority w:val="99"/>
     <w:semiHidden/>
     <w:rsid w:val="00E65208"/>
@@ -10761,9 +10927,9 @@
       <w:szCs w:val="18"/>
     </w:rPr>
   </w:style>
-  <w:style w:type="character" w:styleId="CommentReference">
+  <w:style w:type="character" w:styleId="Refdecomentario">
     <w:name w:val="annotation reference"/>
-    <w:basedOn w:val="DefaultParagraphFont"/>
+    <w:basedOn w:val="Fuentedeprrafopredeter"/>
     <w:uiPriority w:val="99"/>
     <w:semiHidden/>
     <w:unhideWhenUsed/>
@@ -10773,10 +10939,10 @@
       <w:szCs w:val="16"/>
     </w:rPr>
   </w:style>
-  <w:style w:type="paragraph" w:styleId="CommentText">
+  <w:style w:type="paragraph" w:styleId="Textocomentario">
     <w:name w:val="annotation text"/>
     <w:basedOn w:val="Normal"/>
-    <w:link w:val="CommentTextChar"/>
+    <w:link w:val="TextocomentarioCar"/>
     <w:uiPriority w:val="99"/>
     <w:unhideWhenUsed/>
     <w:rsid w:val="008018E6"/>
@@ -10788,10 +10954,10 @@
       <w:szCs w:val="20"/>
     </w:rPr>
   </w:style>
-  <w:style w:type="character" w:customStyle="1" w:styleId="CommentTextChar">
-    <w:name w:val="Comment Text Char"/>
-    <w:basedOn w:val="DefaultParagraphFont"/>
-    <w:link w:val="CommentText"/>
+  <w:style w:type="character" w:customStyle="1" w:styleId="TextocomentarioCar">
+    <w:name w:val="Texto comentario Car"/>
+    <w:basedOn w:val="Fuentedeprrafopredeter"/>
+    <w:link w:val="Textocomentario"/>
     <w:uiPriority w:val="99"/>
     <w:rsid w:val="008018E6"/>
     <w:rPr>
@@ -10799,11 +10965,11 @@
       <w:szCs w:val="20"/>
     </w:rPr>
   </w:style>
-  <w:style w:type="paragraph" w:styleId="CommentSubject">
+  <w:style w:type="paragraph" w:styleId="Asuntodelcomentario">
     <w:name w:val="annotation subject"/>
-    <w:basedOn w:val="CommentText"/>
-    <w:next w:val="CommentText"/>
-    <w:link w:val="CommentSubjectChar"/>
+    <w:basedOn w:val="Textocomentario"/>
+    <w:next w:val="Textocomentario"/>
+    <w:link w:val="AsuntodelcomentarioCar"/>
     <w:uiPriority w:val="99"/>
     <w:semiHidden/>
     <w:unhideWhenUsed/>
@@ -10813,10 +10979,10 @@
       <w:bCs/>
     </w:rPr>
   </w:style>
-  <w:style w:type="character" w:customStyle="1" w:styleId="CommentSubjectChar">
-    <w:name w:val="Comment Subject Char"/>
-    <w:basedOn w:val="CommentTextChar"/>
-    <w:link w:val="CommentSubject"/>
+  <w:style w:type="character" w:customStyle="1" w:styleId="AsuntodelcomentarioCar">
+    <w:name w:val="Asunto del comentario Car"/>
+    <w:basedOn w:val="TextocomentarioCar"/>
+    <w:link w:val="Asuntodelcomentario"/>
     <w:uiPriority w:val="99"/>
     <w:semiHidden/>
     <w:rsid w:val="008018E6"/>
@@ -11126,21 +11292,6 @@
 </file>
 
 <file path=customXml/item1.xml><?xml version="1.0" encoding="utf-8"?>
-<p:properties xmlns:p="http://schemas.microsoft.com/office/2006/metadata/properties" xmlns:xsi="http://www.w3.org/2001/XMLSchema-instance" xmlns:pc="http://schemas.microsoft.com/office/infopath/2007/PartnerControls">
-  <documentManagement/>
-</p:properties>
-</file>
-
-<file path=customXml/item2.xml><?xml version="1.0" encoding="utf-8"?>
-<?mso-contentType ?>
-<FormTemplates xmlns="http://schemas.microsoft.com/sharepoint/v3/contenttype/forms">
-  <Display>DocumentLibraryForm</Display>
-  <Edit>DocumentLibraryForm</Edit>
-  <New>DocumentLibraryForm</New>
-</FormTemplates>
-</file>
-
-<file path=customXml/item3.xml><?xml version="1.0" encoding="utf-8"?>
 <ct:contentTypeSchema xmlns:ct="http://schemas.microsoft.com/office/2006/metadata/contentType" xmlns:ma="http://schemas.microsoft.com/office/2006/metadata/properties/metaAttributes" ct:_="" ma:_="" ma:contentTypeName="Documento" ma:contentTypeID="0x010100E96778489EE7714D8BD12CC105EB918B" ma:contentTypeVersion="2" ma:contentTypeDescription="Crear nuevo documento." ma:contentTypeScope="" ma:versionID="416c5c7ae9b5d54d83875cd3c65194e3">
   <xsd:schema xmlns:xsd="http://www.w3.org/2001/XMLSchema" xmlns:xs="http://www.w3.org/2001/XMLSchema" xmlns:p="http://schemas.microsoft.com/office/2006/metadata/properties" xmlns:ns2="126e8a1c-9ea9-435a-ac89-d06c80d62e30" targetNamespace="http://schemas.microsoft.com/office/2006/metadata/properties" ma:root="true" ma:fieldsID="70a237c842677bd850644f8595079f5e" ns2:_="">
     <xsd:import namespace="126e8a1c-9ea9-435a-ac89-d06c80d62e30"/>
@@ -11272,24 +11423,22 @@
 </ct:contentTypeSchema>
 </file>
 
-<file path=customXml/itemProps1.xml><?xml version="1.0" encoding="utf-8"?>
-<ds:datastoreItem xmlns:ds="http://schemas.openxmlformats.org/officeDocument/2006/customXml" ds:itemID="{38174882-579A-45DC-A704-C035A9357F73}">
-  <ds:schemaRefs>
-    <ds:schemaRef ds:uri="http://schemas.microsoft.com/office/2006/metadata/properties"/>
-    <ds:schemaRef ds:uri="http://schemas.microsoft.com/office/infopath/2007/PartnerControls"/>
-  </ds:schemaRefs>
-</ds:datastoreItem>
+<file path=customXml/item2.xml><?xml version="1.0" encoding="utf-8"?>
+<?mso-contentType ?>
+<FormTemplates xmlns="http://schemas.microsoft.com/sharepoint/v3/contenttype/forms">
+  <Display>DocumentLibraryForm</Display>
+  <Edit>DocumentLibraryForm</Edit>
+  <New>DocumentLibraryForm</New>
+</FormTemplates>
 </file>
 
-<file path=customXml/itemProps2.xml><?xml version="1.0" encoding="utf-8"?>
-<ds:datastoreItem xmlns:ds="http://schemas.openxmlformats.org/officeDocument/2006/customXml" ds:itemID="{F3E3E2F7-59E7-4722-B872-D023DC9D1CC1}">
-  <ds:schemaRefs>
-    <ds:schemaRef ds:uri="http://schemas.microsoft.com/sharepoint/v3/contenttype/forms"/>
-  </ds:schemaRefs>
-</ds:datastoreItem>
+<file path=customXml/item3.xml><?xml version="1.0" encoding="utf-8"?>
+<p:properties xmlns:p="http://schemas.microsoft.com/office/2006/metadata/properties" xmlns:xsi="http://www.w3.org/2001/XMLSchema-instance" xmlns:pc="http://schemas.microsoft.com/office/infopath/2007/PartnerControls">
+  <documentManagement/>
+</p:properties>
 </file>
 
-<file path=customXml/itemProps3.xml><?xml version="1.0" encoding="utf-8"?>
+<file path=customXml/itemProps1.xml><?xml version="1.0" encoding="utf-8"?>
 <ds:datastoreItem xmlns:ds="http://schemas.openxmlformats.org/officeDocument/2006/customXml" ds:itemID="{7C9B9CFF-B258-43B4-948A-968A031773F5}">
   <ds:schemaRefs>
     <ds:schemaRef ds:uri="http://schemas.microsoft.com/office/2006/metadata/contentType"/>
@@ -11305,4 +11454,21 @@
     <ds:schemaRef ds:uri="http://schemas.microsoft.com/internal/obd"/>
   </ds:schemaRefs>
 </ds:datastoreItem>
+</file>
+
+<file path=customXml/itemProps2.xml><?xml version="1.0" encoding="utf-8"?>
+<ds:datastoreItem xmlns:ds="http://schemas.openxmlformats.org/officeDocument/2006/customXml" ds:itemID="{F3E3E2F7-59E7-4722-B872-D023DC9D1CC1}">
+  <ds:schemaRefs>
+    <ds:schemaRef ds:uri="http://schemas.microsoft.com/sharepoint/v3/contenttype/forms"/>
+  </ds:schemaRefs>
+</ds:datastoreItem>
+</file>
+
+<file path=customXml/itemProps3.xml><?xml version="1.0" encoding="utf-8"?>
+<ds:datastoreItem xmlns:ds="http://schemas.openxmlformats.org/officeDocument/2006/customXml" ds:itemID="{38174882-579A-45DC-A704-C035A9357F73}">
+  <ds:schemaRefs>
+    <ds:schemaRef ds:uri="http://schemas.microsoft.com/office/2006/metadata/properties"/>
+    <ds:schemaRef ds:uri="http://schemas.microsoft.com/office/infopath/2007/PartnerControls"/>
+  </ds:schemaRefs>
+</ds:datastoreItem>
 </file>
</xml_diff>